<commit_message>
remove hw5 log finish report 1~3
</commit_message>
<xml_diff>
--- a/hw5/Report.docx
+++ b/hw5/Report.docx
@@ -6,14 +6,14 @@
       <w:pPr>
         <w:jc w:val="right"/>
         <w:rPr>
-          <w:rFonts w:ascii="Times New Roman" w:eastAsia="Times New Roman" w:hAnsi="Times New Roman" w:cs="Times New Roman"/>
+          <w:rFonts w:asciiTheme="majorHAnsi" w:eastAsia="Times New Roman" w:hAnsiTheme="majorHAnsi" w:cstheme="majorHAnsi"/>
           <w:sz w:val="24"/>
           <w:szCs w:val="24"/>
         </w:rPr>
       </w:pPr>
       <w:r>
         <w:rPr>
-          <w:rFonts w:ascii="Gungsuh" w:eastAsia="Gungsuh" w:hAnsi="Gungsuh" w:cs="Gungsuh"/>
+          <w:rFonts w:asciiTheme="majorHAnsi" w:eastAsia="新細明體" w:hAnsiTheme="majorHAnsi" w:cstheme="majorHAnsi"/>
           <w:sz w:val="24"/>
           <w:szCs w:val="24"/>
         </w:rPr>
@@ -21,7 +21,7 @@
       </w:r>
       <w:r>
         <w:rPr>
-          <w:rFonts w:asciiTheme="minorEastAsia" w:hAnsiTheme="minorEastAsia" w:cs="Gungsuh" w:hint="eastAsia"/>
+          <w:rFonts w:asciiTheme="majorHAnsi" w:hAnsiTheme="majorHAnsi" w:cstheme="majorHAnsi"/>
           <w:sz w:val="24"/>
           <w:szCs w:val="24"/>
         </w:rPr>
@@ -29,7 +29,7 @@
       </w:r>
       <w:r>
         <w:rPr>
-          <w:rFonts w:ascii="Gungsuh" w:eastAsia="Gungsuh" w:hAnsi="Gungsuh" w:cs="Gungsuh"/>
+          <w:rFonts w:asciiTheme="majorHAnsi" w:eastAsia="Gungsuh" w:hAnsiTheme="majorHAnsi" w:cstheme="majorHAnsi"/>
           <w:sz w:val="24"/>
           <w:szCs w:val="24"/>
         </w:rPr>
@@ -37,7 +37,7 @@
       </w:r>
       <w:r>
         <w:rPr>
-          <w:rFonts w:ascii="Gungsuh" w:eastAsia="Gungsuh" w:hAnsi="Gungsuh" w:cs="Gungsuh"/>
+          <w:rFonts w:asciiTheme="majorHAnsi" w:eastAsia="Gungsuh" w:hAnsiTheme="majorHAnsi" w:cstheme="majorHAnsi"/>
           <w:sz w:val="24"/>
           <w:szCs w:val="24"/>
         </w:rPr>
@@ -45,7 +45,7 @@
       </w:r>
       <w:r>
         <w:rPr>
-          <w:rFonts w:ascii="Gungsuh" w:eastAsia="Gungsuh" w:hAnsi="Gungsuh" w:cs="Gungsuh"/>
+          <w:rFonts w:asciiTheme="majorHAnsi" w:eastAsia="新細明體" w:hAnsiTheme="majorHAnsi" w:cstheme="majorHAnsi"/>
           <w:sz w:val="24"/>
           <w:szCs w:val="24"/>
         </w:rPr>
@@ -53,7 +53,7 @@
       </w:r>
       <w:r>
         <w:rPr>
-          <w:rFonts w:ascii="Gungsuh" w:eastAsia="Gungsuh" w:hAnsi="Gungsuh" w:cs="Gungsuh"/>
+          <w:rFonts w:asciiTheme="majorHAnsi" w:eastAsia="Gungsuh" w:hAnsiTheme="majorHAnsi" w:cstheme="majorHAnsi"/>
           <w:sz w:val="24"/>
           <w:szCs w:val="24"/>
         </w:rPr>
@@ -61,7 +61,7 @@
       </w:r>
       <w:r>
         <w:rPr>
-          <w:rFonts w:asciiTheme="minorEastAsia" w:hAnsiTheme="minorEastAsia" w:cs="Gungsuh" w:hint="eastAsia"/>
+          <w:rFonts w:asciiTheme="majorHAnsi" w:hAnsiTheme="majorHAnsi" w:cstheme="majorHAnsi"/>
           <w:sz w:val="24"/>
           <w:szCs w:val="24"/>
         </w:rPr>
@@ -70,7 +70,7 @@
       <w:proofErr w:type="gramStart"/>
       <w:r>
         <w:rPr>
-          <w:rFonts w:asciiTheme="minorEastAsia" w:hAnsiTheme="minorEastAsia" w:cs="Gungsuh" w:hint="eastAsia"/>
+          <w:rFonts w:asciiTheme="majorHAnsi" w:hAnsiTheme="majorHAnsi" w:cstheme="majorHAnsi"/>
           <w:sz w:val="24"/>
           <w:szCs w:val="24"/>
         </w:rPr>
@@ -79,7 +79,7 @@
       <w:proofErr w:type="gramEnd"/>
       <w:r>
         <w:rPr>
-          <w:rFonts w:ascii="Gungsuh" w:eastAsia="Gungsuh" w:hAnsi="Gungsuh" w:cs="Gungsuh"/>
+          <w:rFonts w:asciiTheme="majorHAnsi" w:eastAsia="Gungsuh" w:hAnsiTheme="majorHAnsi" w:cstheme="majorHAnsi"/>
           <w:sz w:val="24"/>
           <w:szCs w:val="24"/>
         </w:rPr>
@@ -87,7 +87,7 @@
       </w:r>
       <w:r>
         <w:rPr>
-          <w:rFonts w:ascii="Gungsuh" w:eastAsia="Gungsuh" w:hAnsi="Gungsuh" w:cs="Gungsuh"/>
+          <w:rFonts w:asciiTheme="majorHAnsi" w:eastAsia="新細明體" w:hAnsiTheme="majorHAnsi" w:cstheme="majorHAnsi"/>
           <w:sz w:val="24"/>
           <w:szCs w:val="24"/>
         </w:rPr>
@@ -95,7 +95,7 @@
       </w:r>
       <w:r>
         <w:rPr>
-          <w:rFonts w:asciiTheme="minorEastAsia" w:hAnsiTheme="minorEastAsia" w:cs="Gungsuh" w:hint="eastAsia"/>
+          <w:rFonts w:asciiTheme="majorHAnsi" w:hAnsiTheme="majorHAnsi" w:cstheme="majorHAnsi"/>
           <w:sz w:val="24"/>
           <w:szCs w:val="24"/>
         </w:rPr>
@@ -107,6 +107,7 @@
         <w:widowControl w:val="0"/>
         <w:spacing w:before="100" w:line="288" w:lineRule="auto"/>
         <w:rPr>
+          <w:rFonts w:asciiTheme="majorHAnsi" w:hAnsiTheme="majorHAnsi" w:cstheme="majorHAnsi"/>
           <w:color w:val="695D46"/>
           <w:sz w:val="24"/>
           <w:szCs w:val="24"/>
@@ -123,14 +124,14 @@
         <w:spacing w:before="100" w:line="288" w:lineRule="auto"/>
         <w:contextualSpacing/>
         <w:rPr>
-          <w:rFonts w:ascii="Times New Roman" w:eastAsia="Times New Roman" w:hAnsi="Times New Roman" w:cs="Times New Roman"/>
+          <w:rFonts w:asciiTheme="majorHAnsi" w:eastAsia="Times New Roman" w:hAnsiTheme="majorHAnsi" w:cstheme="majorHAnsi"/>
           <w:sz w:val="24"/>
           <w:szCs w:val="24"/>
         </w:rPr>
       </w:pPr>
       <w:r>
         <w:rPr>
-          <w:rFonts w:ascii="Gungsuh" w:eastAsia="Gungsuh" w:hAnsi="Gungsuh" w:cs="Gungsuh"/>
+          <w:rFonts w:asciiTheme="majorHAnsi" w:eastAsia="Gungsuh" w:hAnsiTheme="majorHAnsi" w:cstheme="majorHAnsi"/>
           <w:sz w:val="24"/>
           <w:szCs w:val="24"/>
         </w:rPr>
@@ -138,7 +139,7 @@
       </w:r>
       <w:r>
         <w:rPr>
-          <w:rFonts w:ascii="Gungsuh" w:eastAsia="Gungsuh" w:hAnsi="Gungsuh" w:cs="Gungsuh"/>
+          <w:rFonts w:asciiTheme="majorHAnsi" w:eastAsia="新細明體" w:hAnsiTheme="majorHAnsi" w:cstheme="majorHAnsi"/>
           <w:sz w:val="24"/>
           <w:szCs w:val="24"/>
         </w:rPr>
@@ -146,7 +147,7 @@
       </w:r>
       <w:r>
         <w:rPr>
-          <w:rFonts w:ascii="Gungsuh" w:eastAsia="Gungsuh" w:hAnsi="Gungsuh" w:cs="Gungsuh"/>
+          <w:rFonts w:asciiTheme="majorHAnsi" w:eastAsia="Gungsuh" w:hAnsiTheme="majorHAnsi" w:cstheme="majorHAnsi"/>
           <w:sz w:val="24"/>
           <w:szCs w:val="24"/>
         </w:rPr>
@@ -154,7 +155,7 @@
       </w:r>
       <w:r>
         <w:rPr>
-          <w:rFonts w:ascii="Gungsuh" w:eastAsia="Gungsuh" w:hAnsi="Gungsuh" w:cs="Gungsuh"/>
+          <w:rFonts w:asciiTheme="majorHAnsi" w:eastAsia="新細明體" w:hAnsiTheme="majorHAnsi" w:cstheme="majorHAnsi"/>
           <w:sz w:val="24"/>
           <w:szCs w:val="24"/>
         </w:rPr>
@@ -162,7 +163,7 @@
       </w:r>
       <w:r>
         <w:rPr>
-          <w:rFonts w:ascii="Gungsuh" w:eastAsia="Gungsuh" w:hAnsi="Gungsuh" w:cs="Gungsuh"/>
+          <w:rFonts w:asciiTheme="majorHAnsi" w:eastAsia="Gungsuh" w:hAnsiTheme="majorHAnsi" w:cstheme="majorHAnsi"/>
           <w:sz w:val="24"/>
           <w:szCs w:val="24"/>
         </w:rPr>
@@ -170,23 +171,13 @@
       </w:r>
       <w:r>
         <w:rPr>
-          <w:rFonts w:ascii="Gungsuh" w:eastAsia="Gungsuh" w:hAnsi="Gungsuh" w:cs="Gungsuh"/>
+          <w:rFonts w:asciiTheme="majorHAnsi" w:eastAsia="Gungsuh" w:hAnsiTheme="majorHAnsi" w:cstheme="majorHAnsi"/>
           <w:sz w:val="24"/>
           <w:szCs w:val="24"/>
         </w:rPr>
         <w:br/>
         <w:t>(collaborator:)</w:t>
       </w:r>
-      <w:r>
-        <w:rPr>
-          <w:rFonts w:ascii="Gungsuh" w:eastAsia="Gungsuh" w:hAnsi="Gungsuh" w:cs="Gungsuh"/>
-          <w:sz w:val="24"/>
-          <w:szCs w:val="24"/>
-        </w:rPr>
-        <w:br/>
-      </w:r>
-      <w:bookmarkStart w:id="0" w:name="_GoBack"/>
-      <w:bookmarkEnd w:id="0"/>
     </w:p>
     <w:p>
       <w:pPr>
@@ -195,7 +186,607 @@
         <w:ind w:left="720"/>
         <w:contextualSpacing/>
         <w:rPr>
-          <w:rFonts w:ascii="Times New Roman" w:eastAsia="Times New Roman" w:hAnsi="Times New Roman" w:cs="Times New Roman"/>
+          <w:rFonts w:asciiTheme="majorHAnsi" w:eastAsia="Times New Roman" w:hAnsiTheme="majorHAnsi" w:cstheme="majorHAnsi"/>
+          <w:sz w:val="24"/>
+          <w:szCs w:val="24"/>
+        </w:rPr>
+      </w:pPr>
+      <w:r>
+        <w:rPr>
+          <w:rFonts w:asciiTheme="majorHAnsi" w:hAnsiTheme="majorHAnsi" w:cstheme="majorHAnsi"/>
+          <w:sz w:val="24"/>
+          <w:szCs w:val="24"/>
+        </w:rPr>
+        <w:t>使用</w:t>
+      </w:r>
+      <w:proofErr w:type="spellStart"/>
+      <w:r>
+        <w:rPr>
+          <w:rFonts w:asciiTheme="majorHAnsi" w:hAnsiTheme="majorHAnsi" w:cstheme="majorHAnsi"/>
+          <w:sz w:val="24"/>
+          <w:szCs w:val="24"/>
+        </w:rPr>
+        <w:t>Keras</w:t>
+      </w:r>
+      <w:proofErr w:type="spellEnd"/>
+      <w:r>
+        <w:rPr>
+          <w:rFonts w:asciiTheme="majorHAnsi" w:hAnsiTheme="majorHAnsi" w:cstheme="majorHAnsi"/>
+          <w:sz w:val="24"/>
+          <w:szCs w:val="24"/>
+        </w:rPr>
+        <w:t>的</w:t>
+      </w:r>
+      <w:r>
+        <w:rPr>
+          <w:rFonts w:asciiTheme="majorHAnsi" w:eastAsia="Times New Roman" w:hAnsiTheme="majorHAnsi" w:cstheme="majorHAnsi"/>
+          <w:sz w:val="24"/>
+          <w:szCs w:val="24"/>
+        </w:rPr>
+        <w:t>Lambda</w:t>
+      </w:r>
+      <w:r>
+        <w:rPr>
+          <w:rFonts w:asciiTheme="majorHAnsi" w:hAnsiTheme="majorHAnsi" w:cstheme="majorHAnsi"/>
+          <w:sz w:val="24"/>
+          <w:szCs w:val="24"/>
+        </w:rPr>
+        <w:t xml:space="preserve"> L</w:t>
+      </w:r>
+      <w:r>
+        <w:rPr>
+          <w:rFonts w:asciiTheme="majorHAnsi" w:eastAsia="Times New Roman" w:hAnsiTheme="majorHAnsi" w:cstheme="majorHAnsi"/>
+          <w:sz w:val="24"/>
+          <w:szCs w:val="24"/>
+        </w:rPr>
+        <w:t>ayer</w:t>
+      </w:r>
+      <w:r>
+        <w:rPr>
+          <w:rFonts w:asciiTheme="majorHAnsi" w:hAnsiTheme="majorHAnsi" w:cstheme="majorHAnsi"/>
+          <w:sz w:val="24"/>
+          <w:szCs w:val="24"/>
+        </w:rPr>
+        <w:t>做</w:t>
+      </w:r>
+      <w:r>
+        <w:rPr>
+          <w:rFonts w:asciiTheme="majorHAnsi" w:hAnsiTheme="majorHAnsi" w:cstheme="majorHAnsi"/>
+          <w:sz w:val="24"/>
+          <w:szCs w:val="24"/>
+        </w:rPr>
+        <w:t>normalize</w:t>
+      </w:r>
+      <w:r>
+        <w:rPr>
+          <w:rFonts w:asciiTheme="majorHAnsi" w:hAnsiTheme="majorHAnsi" w:cstheme="majorHAnsi"/>
+          <w:sz w:val="24"/>
+          <w:szCs w:val="24"/>
+        </w:rPr>
+        <w:t>，</w:t>
+      </w:r>
+      <w:r>
+        <w:rPr>
+          <w:rFonts w:asciiTheme="majorHAnsi" w:hAnsiTheme="majorHAnsi" w:cstheme="majorHAnsi"/>
+          <w:sz w:val="24"/>
+          <w:szCs w:val="24"/>
+        </w:rPr>
+        <w:t>training set</w:t>
+      </w:r>
+      <w:r>
+        <w:rPr>
+          <w:rFonts w:asciiTheme="majorHAnsi" w:hAnsiTheme="majorHAnsi" w:cstheme="majorHAnsi"/>
+          <w:sz w:val="24"/>
+          <w:szCs w:val="24"/>
+        </w:rPr>
+        <w:t>的平均值大約為</w:t>
+      </w:r>
+      <w:r>
+        <w:rPr>
+          <w:rFonts w:asciiTheme="majorHAnsi" w:hAnsiTheme="majorHAnsi" w:cstheme="majorHAnsi"/>
+          <w:sz w:val="24"/>
+          <w:szCs w:val="24"/>
+        </w:rPr>
+        <w:t>3.5</w:t>
+      </w:r>
+      <w:r>
+        <w:rPr>
+          <w:rFonts w:asciiTheme="majorHAnsi" w:hAnsiTheme="majorHAnsi" w:cstheme="majorHAnsi"/>
+          <w:sz w:val="24"/>
+          <w:szCs w:val="24"/>
+        </w:rPr>
+        <w:t>，標準差為</w:t>
+      </w:r>
+      <w:r>
+        <w:rPr>
+          <w:rFonts w:asciiTheme="majorHAnsi" w:hAnsiTheme="majorHAnsi" w:cstheme="majorHAnsi"/>
+          <w:sz w:val="24"/>
+          <w:szCs w:val="24"/>
+        </w:rPr>
+        <w:t>1.1</w:t>
+      </w:r>
+      <w:r>
+        <w:rPr>
+          <w:rFonts w:asciiTheme="majorHAnsi" w:hAnsiTheme="majorHAnsi" w:cstheme="majorHAnsi"/>
+          <w:sz w:val="24"/>
+          <w:szCs w:val="24"/>
+        </w:rPr>
+        <w:t>，因此在實作上我只有扣除平均值來做</w:t>
+      </w:r>
+      <w:r>
+        <w:rPr>
+          <w:rFonts w:asciiTheme="majorHAnsi" w:hAnsiTheme="majorHAnsi" w:cstheme="majorHAnsi"/>
+          <w:sz w:val="24"/>
+          <w:szCs w:val="24"/>
+        </w:rPr>
+        <w:t>normalize</w:t>
+      </w:r>
+      <w:r>
+        <w:rPr>
+          <w:rFonts w:asciiTheme="majorHAnsi" w:hAnsiTheme="majorHAnsi" w:cstheme="majorHAnsi"/>
+          <w:sz w:val="24"/>
+          <w:szCs w:val="24"/>
+        </w:rPr>
+        <w:t>。</w:t>
+      </w:r>
+      <w:r>
+        <w:rPr>
+          <w:rFonts w:asciiTheme="majorHAnsi" w:hAnsiTheme="majorHAnsi" w:cstheme="majorHAnsi"/>
+          <w:sz w:val="24"/>
+          <w:szCs w:val="24"/>
+        </w:rPr>
+        <w:t>可以發現有</w:t>
+      </w:r>
+      <w:r>
+        <w:rPr>
+          <w:rFonts w:asciiTheme="majorHAnsi" w:hAnsiTheme="majorHAnsi" w:cstheme="majorHAnsi"/>
+          <w:sz w:val="24"/>
+          <w:szCs w:val="24"/>
+        </w:rPr>
+        <w:t>normalize</w:t>
+      </w:r>
+      <w:r>
+        <w:rPr>
+          <w:rFonts w:asciiTheme="majorHAnsi" w:hAnsiTheme="majorHAnsi" w:cstheme="majorHAnsi"/>
+          <w:sz w:val="24"/>
+          <w:szCs w:val="24"/>
+        </w:rPr>
+        <w:t>比沒有</w:t>
+      </w:r>
+      <w:r>
+        <w:rPr>
+          <w:rFonts w:asciiTheme="majorHAnsi" w:hAnsiTheme="majorHAnsi" w:cstheme="majorHAnsi"/>
+          <w:sz w:val="24"/>
+          <w:szCs w:val="24"/>
+        </w:rPr>
+        <w:t>normalize</w:t>
+      </w:r>
+      <w:r>
+        <w:rPr>
+          <w:rFonts w:asciiTheme="majorHAnsi" w:hAnsiTheme="majorHAnsi" w:cstheme="majorHAnsi"/>
+          <w:sz w:val="24"/>
+          <w:szCs w:val="24"/>
+        </w:rPr>
+        <w:t>的</w:t>
+      </w:r>
+      <w:r>
+        <w:rPr>
+          <w:rFonts w:asciiTheme="majorHAnsi" w:hAnsiTheme="majorHAnsi" w:cstheme="majorHAnsi"/>
+          <w:sz w:val="24"/>
+          <w:szCs w:val="24"/>
+        </w:rPr>
+        <w:t>RMSE</w:t>
+      </w:r>
+      <w:r>
+        <w:rPr>
+          <w:rFonts w:asciiTheme="majorHAnsi" w:hAnsiTheme="majorHAnsi" w:cstheme="majorHAnsi"/>
+          <w:sz w:val="24"/>
+          <w:szCs w:val="24"/>
+        </w:rPr>
+        <w:t>分數還要</w:t>
+      </w:r>
+      <w:r>
+        <w:rPr>
+          <w:rFonts w:asciiTheme="majorHAnsi" w:hAnsiTheme="majorHAnsi" w:cstheme="majorHAnsi"/>
+          <w:sz w:val="24"/>
+          <w:szCs w:val="24"/>
+        </w:rPr>
+        <w:t>好</w:t>
+      </w:r>
+      <w:r>
+        <w:rPr>
+          <w:rFonts w:asciiTheme="majorHAnsi" w:hAnsiTheme="majorHAnsi" w:cstheme="majorHAnsi" w:hint="eastAsia"/>
+          <w:sz w:val="24"/>
+          <w:szCs w:val="24"/>
+        </w:rPr>
+        <w:t>。</w:t>
+      </w:r>
+      <w:r>
+        <w:rPr>
+          <w:rFonts w:asciiTheme="majorHAnsi" w:hAnsiTheme="majorHAnsi" w:cstheme="majorHAnsi"/>
+          <w:sz w:val="24"/>
+          <w:szCs w:val="24"/>
+        </w:rPr>
+        <w:t>收斂速度</w:t>
+      </w:r>
+      <w:r>
+        <w:rPr>
+          <w:rFonts w:asciiTheme="majorHAnsi" w:hAnsiTheme="majorHAnsi" w:cstheme="majorHAnsi" w:hint="eastAsia"/>
+          <w:sz w:val="24"/>
+          <w:szCs w:val="24"/>
+        </w:rPr>
+        <w:t>方面有</w:t>
+      </w:r>
+      <w:r>
+        <w:rPr>
+          <w:rFonts w:asciiTheme="majorHAnsi" w:hAnsiTheme="majorHAnsi" w:cstheme="majorHAnsi" w:hint="eastAsia"/>
+          <w:sz w:val="24"/>
+          <w:szCs w:val="24"/>
+        </w:rPr>
+        <w:t>normalize</w:t>
+      </w:r>
+      <w:r>
+        <w:rPr>
+          <w:rFonts w:asciiTheme="majorHAnsi" w:hAnsiTheme="majorHAnsi" w:cstheme="majorHAnsi" w:hint="eastAsia"/>
+          <w:sz w:val="24"/>
+          <w:szCs w:val="24"/>
+        </w:rPr>
+        <w:t>的</w:t>
+      </w:r>
+      <w:r>
+        <w:rPr>
+          <w:rFonts w:asciiTheme="majorHAnsi" w:hAnsiTheme="majorHAnsi" w:cstheme="majorHAnsi" w:hint="eastAsia"/>
+          <w:sz w:val="24"/>
+          <w:szCs w:val="24"/>
+        </w:rPr>
+        <w:t>RMSE</w:t>
+      </w:r>
+      <w:r>
+        <w:rPr>
+          <w:rFonts w:asciiTheme="majorHAnsi" w:hAnsiTheme="majorHAnsi" w:cstheme="majorHAnsi" w:hint="eastAsia"/>
+          <w:sz w:val="24"/>
+          <w:szCs w:val="24"/>
+        </w:rPr>
+        <w:t>從約</w:t>
+      </w:r>
+      <w:r>
+        <w:rPr>
+          <w:rFonts w:asciiTheme="majorHAnsi" w:hAnsiTheme="majorHAnsi" w:cstheme="majorHAnsi" w:hint="eastAsia"/>
+          <w:sz w:val="24"/>
+          <w:szCs w:val="24"/>
+        </w:rPr>
+        <w:t>0.98</w:t>
+      </w:r>
+      <w:r>
+        <w:rPr>
+          <w:rFonts w:asciiTheme="majorHAnsi" w:hAnsiTheme="majorHAnsi" w:cstheme="majorHAnsi" w:hint="eastAsia"/>
+          <w:sz w:val="24"/>
+          <w:szCs w:val="24"/>
+        </w:rPr>
+        <w:t>開始收斂，沒有</w:t>
+      </w:r>
+      <w:r>
+        <w:rPr>
+          <w:rFonts w:asciiTheme="majorHAnsi" w:hAnsiTheme="majorHAnsi" w:cstheme="majorHAnsi" w:hint="eastAsia"/>
+          <w:sz w:val="24"/>
+          <w:szCs w:val="24"/>
+        </w:rPr>
+        <w:t>normalize</w:t>
+      </w:r>
+      <w:r>
+        <w:rPr>
+          <w:rFonts w:asciiTheme="majorHAnsi" w:hAnsiTheme="majorHAnsi" w:cstheme="majorHAnsi" w:hint="eastAsia"/>
+          <w:sz w:val="24"/>
+          <w:szCs w:val="24"/>
+        </w:rPr>
+        <w:t>的</w:t>
+      </w:r>
+      <w:r>
+        <w:rPr>
+          <w:rFonts w:asciiTheme="majorHAnsi" w:hAnsiTheme="majorHAnsi" w:cstheme="majorHAnsi" w:hint="eastAsia"/>
+          <w:sz w:val="24"/>
+          <w:szCs w:val="24"/>
+        </w:rPr>
+        <w:t>RMSE</w:t>
+      </w:r>
+      <w:r>
+        <w:rPr>
+          <w:rFonts w:asciiTheme="majorHAnsi" w:hAnsiTheme="majorHAnsi" w:cstheme="majorHAnsi" w:hint="eastAsia"/>
+          <w:sz w:val="24"/>
+          <w:szCs w:val="24"/>
+        </w:rPr>
+        <w:t>從約</w:t>
+      </w:r>
+      <w:r>
+        <w:rPr>
+          <w:rFonts w:asciiTheme="majorHAnsi" w:hAnsiTheme="majorHAnsi" w:cstheme="majorHAnsi" w:hint="eastAsia"/>
+          <w:sz w:val="24"/>
+          <w:szCs w:val="24"/>
+        </w:rPr>
+        <w:t>3.2</w:t>
+      </w:r>
+      <w:r>
+        <w:rPr>
+          <w:rFonts w:asciiTheme="majorHAnsi" w:hAnsiTheme="majorHAnsi" w:cstheme="majorHAnsi" w:hint="eastAsia"/>
+          <w:sz w:val="24"/>
+          <w:szCs w:val="24"/>
+        </w:rPr>
+        <w:t>開始收斂，</w:t>
+      </w:r>
+      <w:r>
+        <w:rPr>
+          <w:rFonts w:asciiTheme="majorHAnsi" w:hAnsiTheme="majorHAnsi" w:cstheme="majorHAnsi" w:hint="eastAsia"/>
+          <w:sz w:val="24"/>
+          <w:szCs w:val="24"/>
+        </w:rPr>
+        <w:t>有</w:t>
+      </w:r>
+      <w:r>
+        <w:rPr>
+          <w:rFonts w:asciiTheme="majorHAnsi" w:hAnsiTheme="majorHAnsi" w:cstheme="majorHAnsi" w:hint="eastAsia"/>
+          <w:sz w:val="24"/>
+          <w:szCs w:val="24"/>
+        </w:rPr>
+        <w:t>normalize</w:t>
+      </w:r>
+      <w:r>
+        <w:rPr>
+          <w:rFonts w:asciiTheme="majorHAnsi" w:hAnsiTheme="majorHAnsi" w:cstheme="majorHAnsi" w:hint="eastAsia"/>
+          <w:sz w:val="24"/>
+          <w:szCs w:val="24"/>
+        </w:rPr>
+        <w:t>的收斂速度也比沒有</w:t>
+      </w:r>
+      <w:r>
+        <w:rPr>
+          <w:rFonts w:asciiTheme="majorHAnsi" w:hAnsiTheme="majorHAnsi" w:cstheme="majorHAnsi" w:hint="eastAsia"/>
+          <w:sz w:val="24"/>
+          <w:szCs w:val="24"/>
+        </w:rPr>
+        <w:t>normalize</w:t>
+      </w:r>
+      <w:r>
+        <w:rPr>
+          <w:rFonts w:asciiTheme="majorHAnsi" w:hAnsiTheme="majorHAnsi" w:cstheme="majorHAnsi" w:hint="eastAsia"/>
+          <w:sz w:val="24"/>
+          <w:szCs w:val="24"/>
+        </w:rPr>
+        <w:t>的還要快</w:t>
+      </w:r>
+      <w:r>
+        <w:rPr>
+          <w:rFonts w:asciiTheme="majorHAnsi" w:hAnsiTheme="majorHAnsi" w:cstheme="majorHAnsi"/>
+          <w:sz w:val="24"/>
+          <w:szCs w:val="24"/>
+        </w:rPr>
+        <w:t>。</w:t>
+      </w:r>
+    </w:p>
+    <w:tbl>
+      <w:tblPr>
+        <w:tblStyle w:val="a5"/>
+        <w:tblW w:w="0" w:type="auto"/>
+        <w:tblInd w:w="720" w:type="dxa"/>
+        <w:tblLook w:val="04A0" w:firstRow="1" w:lastRow="0" w:firstColumn="1" w:lastColumn="0" w:noHBand="0" w:noVBand="1"/>
+      </w:tblPr>
+      <w:tblGrid>
+        <w:gridCol w:w="948"/>
+        <w:gridCol w:w="1771"/>
+        <w:gridCol w:w="1772"/>
+      </w:tblGrid>
+      <w:tr>
+        <w:tc>
+          <w:tcPr>
+            <w:tcW w:w="948" w:type="dxa"/>
+          </w:tcPr>
+          <w:p>
+            <w:pPr>
+              <w:widowControl w:val="0"/>
+              <w:pBdr>
+                <w:top w:val="none" w:sz="0" w:space="0" w:color="auto"/>
+                <w:left w:val="none" w:sz="0" w:space="0" w:color="auto"/>
+                <w:bottom w:val="none" w:sz="0" w:space="0" w:color="auto"/>
+                <w:right w:val="none" w:sz="0" w:space="0" w:color="auto"/>
+                <w:between w:val="none" w:sz="0" w:space="0" w:color="auto"/>
+              </w:pBdr>
+              <w:spacing w:before="100" w:line="288" w:lineRule="auto"/>
+              <w:contextualSpacing/>
+              <w:rPr>
+                <w:rFonts w:asciiTheme="majorHAnsi" w:hAnsiTheme="majorHAnsi" w:cstheme="majorHAnsi"/>
+                <w:sz w:val="24"/>
+                <w:szCs w:val="24"/>
+              </w:rPr>
+            </w:pPr>
+          </w:p>
+        </w:tc>
+        <w:tc>
+          <w:tcPr>
+            <w:tcW w:w="1771" w:type="dxa"/>
+          </w:tcPr>
+          <w:p>
+            <w:pPr>
+              <w:widowControl w:val="0"/>
+              <w:pBdr>
+                <w:top w:val="none" w:sz="0" w:space="0" w:color="auto"/>
+                <w:left w:val="none" w:sz="0" w:space="0" w:color="auto"/>
+                <w:bottom w:val="none" w:sz="0" w:space="0" w:color="auto"/>
+                <w:right w:val="none" w:sz="0" w:space="0" w:color="auto"/>
+                <w:between w:val="none" w:sz="0" w:space="0" w:color="auto"/>
+              </w:pBdr>
+              <w:spacing w:before="100" w:line="288" w:lineRule="auto"/>
+              <w:contextualSpacing/>
+              <w:rPr>
+                <w:rFonts w:asciiTheme="majorHAnsi" w:eastAsia="Times New Roman" w:hAnsiTheme="majorHAnsi" w:cstheme="majorHAnsi"/>
+                <w:sz w:val="24"/>
+                <w:szCs w:val="24"/>
+              </w:rPr>
+            </w:pPr>
+            <w:r>
+              <w:rPr>
+                <w:rFonts w:asciiTheme="majorHAnsi" w:hAnsiTheme="majorHAnsi" w:cstheme="majorHAnsi"/>
+                <w:sz w:val="24"/>
+                <w:szCs w:val="24"/>
+              </w:rPr>
+              <w:t>有</w:t>
+            </w:r>
+            <w:r>
+              <w:rPr>
+                <w:rFonts w:asciiTheme="majorHAnsi" w:hAnsiTheme="majorHAnsi" w:cstheme="majorHAnsi"/>
+                <w:sz w:val="24"/>
+                <w:szCs w:val="24"/>
+              </w:rPr>
+              <w:t>normalize</w:t>
+            </w:r>
+          </w:p>
+        </w:tc>
+        <w:tc>
+          <w:tcPr>
+            <w:tcW w:w="1772" w:type="dxa"/>
+          </w:tcPr>
+          <w:p>
+            <w:pPr>
+              <w:widowControl w:val="0"/>
+              <w:pBdr>
+                <w:top w:val="none" w:sz="0" w:space="0" w:color="auto"/>
+                <w:left w:val="none" w:sz="0" w:space="0" w:color="auto"/>
+                <w:bottom w:val="none" w:sz="0" w:space="0" w:color="auto"/>
+                <w:right w:val="none" w:sz="0" w:space="0" w:color="auto"/>
+                <w:between w:val="none" w:sz="0" w:space="0" w:color="auto"/>
+              </w:pBdr>
+              <w:spacing w:before="100" w:line="288" w:lineRule="auto"/>
+              <w:contextualSpacing/>
+              <w:rPr>
+                <w:rFonts w:asciiTheme="majorHAnsi" w:hAnsiTheme="majorHAnsi" w:cstheme="majorHAnsi"/>
+                <w:sz w:val="24"/>
+                <w:szCs w:val="24"/>
+              </w:rPr>
+            </w:pPr>
+            <w:r>
+              <w:rPr>
+                <w:rFonts w:asciiTheme="majorHAnsi" w:hAnsiTheme="majorHAnsi" w:cstheme="majorHAnsi"/>
+                <w:sz w:val="24"/>
+                <w:szCs w:val="24"/>
+              </w:rPr>
+              <w:t>沒有</w:t>
+            </w:r>
+            <w:r>
+              <w:rPr>
+                <w:rFonts w:asciiTheme="majorHAnsi" w:hAnsiTheme="majorHAnsi" w:cstheme="majorHAnsi"/>
+                <w:sz w:val="24"/>
+                <w:szCs w:val="24"/>
+              </w:rPr>
+              <w:t>normalize</w:t>
+            </w:r>
+          </w:p>
+        </w:tc>
+      </w:tr>
+      <w:tr>
+        <w:tc>
+          <w:tcPr>
+            <w:tcW w:w="948" w:type="dxa"/>
+          </w:tcPr>
+          <w:p>
+            <w:pPr>
+              <w:widowControl w:val="0"/>
+              <w:pBdr>
+                <w:top w:val="none" w:sz="0" w:space="0" w:color="auto"/>
+                <w:left w:val="none" w:sz="0" w:space="0" w:color="auto"/>
+                <w:bottom w:val="none" w:sz="0" w:space="0" w:color="auto"/>
+                <w:right w:val="none" w:sz="0" w:space="0" w:color="auto"/>
+                <w:between w:val="none" w:sz="0" w:space="0" w:color="auto"/>
+              </w:pBdr>
+              <w:spacing w:before="100" w:line="288" w:lineRule="auto"/>
+              <w:contextualSpacing/>
+              <w:rPr>
+                <w:rFonts w:asciiTheme="majorHAnsi" w:hAnsiTheme="majorHAnsi" w:cstheme="majorHAnsi"/>
+                <w:sz w:val="24"/>
+                <w:szCs w:val="24"/>
+              </w:rPr>
+            </w:pPr>
+            <w:r>
+              <w:rPr>
+                <w:rFonts w:asciiTheme="majorHAnsi" w:hAnsiTheme="majorHAnsi" w:cstheme="majorHAnsi"/>
+                <w:sz w:val="24"/>
+                <w:szCs w:val="24"/>
+              </w:rPr>
+              <w:t>RMSE</w:t>
+            </w:r>
+          </w:p>
+        </w:tc>
+        <w:tc>
+          <w:tcPr>
+            <w:tcW w:w="1771" w:type="dxa"/>
+          </w:tcPr>
+          <w:p>
+            <w:pPr>
+              <w:widowControl w:val="0"/>
+              <w:pBdr>
+                <w:top w:val="none" w:sz="0" w:space="0" w:color="auto"/>
+                <w:left w:val="none" w:sz="0" w:space="0" w:color="auto"/>
+                <w:bottom w:val="none" w:sz="0" w:space="0" w:color="auto"/>
+                <w:right w:val="none" w:sz="0" w:space="0" w:color="auto"/>
+                <w:between w:val="none" w:sz="0" w:space="0" w:color="auto"/>
+              </w:pBdr>
+              <w:spacing w:before="100" w:line="288" w:lineRule="auto"/>
+              <w:contextualSpacing/>
+              <w:rPr>
+                <w:rFonts w:asciiTheme="majorHAnsi" w:hAnsiTheme="majorHAnsi" w:cstheme="majorHAnsi"/>
+                <w:sz w:val="24"/>
+                <w:szCs w:val="24"/>
+              </w:rPr>
+            </w:pPr>
+            <w:r>
+              <w:rPr>
+                <w:rFonts w:asciiTheme="majorHAnsi" w:hAnsiTheme="majorHAnsi" w:cstheme="majorHAnsi"/>
+                <w:sz w:val="24"/>
+                <w:szCs w:val="24"/>
+              </w:rPr>
+              <w:t>0.85992</w:t>
+            </w:r>
+          </w:p>
+        </w:tc>
+        <w:tc>
+          <w:tcPr>
+            <w:tcW w:w="1772" w:type="dxa"/>
+          </w:tcPr>
+          <w:p>
+            <w:pPr>
+              <w:widowControl w:val="0"/>
+              <w:pBdr>
+                <w:top w:val="none" w:sz="0" w:space="0" w:color="auto"/>
+                <w:left w:val="none" w:sz="0" w:space="0" w:color="auto"/>
+                <w:bottom w:val="none" w:sz="0" w:space="0" w:color="auto"/>
+                <w:right w:val="none" w:sz="0" w:space="0" w:color="auto"/>
+                <w:between w:val="none" w:sz="0" w:space="0" w:color="auto"/>
+              </w:pBdr>
+              <w:spacing w:before="100" w:line="288" w:lineRule="auto"/>
+              <w:contextualSpacing/>
+              <w:rPr>
+                <w:rFonts w:asciiTheme="majorHAnsi" w:hAnsiTheme="majorHAnsi" w:cstheme="majorHAnsi"/>
+                <w:sz w:val="24"/>
+                <w:szCs w:val="24"/>
+              </w:rPr>
+            </w:pPr>
+            <w:r>
+              <w:rPr>
+                <w:rFonts w:asciiTheme="majorHAnsi" w:hAnsiTheme="majorHAnsi" w:cstheme="majorHAnsi"/>
+                <w:sz w:val="24"/>
+                <w:szCs w:val="24"/>
+              </w:rPr>
+              <w:t>0.86993</w:t>
+            </w:r>
+          </w:p>
+        </w:tc>
+      </w:tr>
+    </w:tbl>
+    <w:p>
+      <w:pPr>
+        <w:widowControl w:val="0"/>
+        <w:spacing w:before="100" w:line="288" w:lineRule="auto"/>
+        <w:ind w:left="720"/>
+        <w:contextualSpacing/>
+        <w:rPr>
+          <w:rFonts w:asciiTheme="majorHAnsi" w:eastAsia="Times New Roman" w:hAnsiTheme="majorHAnsi" w:cstheme="majorHAnsi" w:hint="eastAsia"/>
           <w:sz w:val="24"/>
           <w:szCs w:val="24"/>
         </w:rPr>
@@ -211,14 +802,14 @@
         <w:spacing w:before="100" w:line="288" w:lineRule="auto"/>
         <w:contextualSpacing/>
         <w:rPr>
-          <w:rFonts w:ascii="Times New Roman" w:eastAsia="Times New Roman" w:hAnsi="Times New Roman" w:cs="Times New Roman"/>
+          <w:rFonts w:asciiTheme="majorHAnsi" w:eastAsia="Times New Roman" w:hAnsiTheme="majorHAnsi" w:cstheme="majorHAnsi"/>
           <w:sz w:val="24"/>
           <w:szCs w:val="24"/>
         </w:rPr>
       </w:pPr>
       <w:r>
         <w:rPr>
-          <w:rFonts w:ascii="Gungsuh" w:eastAsia="Gungsuh" w:hAnsi="Gungsuh" w:cs="Gungsuh"/>
+          <w:rFonts w:asciiTheme="majorHAnsi" w:eastAsia="Gungsuh" w:hAnsiTheme="majorHAnsi" w:cstheme="majorHAnsi"/>
           <w:sz w:val="24"/>
           <w:szCs w:val="24"/>
         </w:rPr>
@@ -226,7 +817,7 @@
       </w:r>
       <w:r>
         <w:rPr>
-          <w:rFonts w:ascii="Gungsuh" w:eastAsia="Gungsuh" w:hAnsi="Gungsuh" w:cs="Gungsuh"/>
+          <w:rFonts w:asciiTheme="majorHAnsi" w:eastAsia="新細明體" w:hAnsiTheme="majorHAnsi" w:cstheme="majorHAnsi"/>
           <w:sz w:val="24"/>
           <w:szCs w:val="24"/>
         </w:rPr>
@@ -234,7 +825,7 @@
       </w:r>
       <w:r>
         <w:rPr>
-          <w:rFonts w:ascii="Gungsuh" w:eastAsia="Gungsuh" w:hAnsi="Gungsuh" w:cs="Gungsuh"/>
+          <w:rFonts w:asciiTheme="majorHAnsi" w:eastAsia="Gungsuh" w:hAnsiTheme="majorHAnsi" w:cstheme="majorHAnsi"/>
           <w:sz w:val="24"/>
           <w:szCs w:val="24"/>
         </w:rPr>
@@ -242,7 +833,7 @@
       </w:r>
       <w:r>
         <w:rPr>
-          <w:rFonts w:ascii="Gungsuh" w:eastAsia="Gungsuh" w:hAnsi="Gungsuh" w:cs="Gungsuh"/>
+          <w:rFonts w:asciiTheme="majorHAnsi" w:eastAsia="新細明體" w:hAnsiTheme="majorHAnsi" w:cstheme="majorHAnsi"/>
           <w:sz w:val="24"/>
           <w:szCs w:val="24"/>
         </w:rPr>
@@ -250,7 +841,7 @@
       </w:r>
       <w:r>
         <w:rPr>
-          <w:rFonts w:ascii="Gungsuh" w:eastAsia="Gungsuh" w:hAnsi="Gungsuh" w:cs="Gungsuh"/>
+          <w:rFonts w:asciiTheme="majorHAnsi" w:eastAsia="Gungsuh" w:hAnsiTheme="majorHAnsi" w:cstheme="majorHAnsi"/>
           <w:sz w:val="24"/>
           <w:szCs w:val="24"/>
         </w:rPr>
@@ -259,12 +850,534 @@
       </w:r>
       <w:r>
         <w:rPr>
-          <w:rFonts w:ascii="Gungsuh" w:eastAsia="Gungsuh" w:hAnsi="Gungsuh" w:cs="Gungsuh"/>
+          <w:rFonts w:asciiTheme="majorHAnsi" w:eastAsia="Gungsuh" w:hAnsiTheme="majorHAnsi" w:cstheme="majorHAnsi"/>
           <w:sz w:val="24"/>
           <w:szCs w:val="24"/>
         </w:rPr>
         <w:br/>
       </w:r>
+      <w:r>
+        <w:rPr>
+          <w:rFonts w:asciiTheme="majorHAnsi" w:hAnsiTheme="majorHAnsi" w:cstheme="majorHAnsi"/>
+          <w:sz w:val="24"/>
+          <w:szCs w:val="24"/>
+        </w:rPr>
+        <w:t>我實作了</w:t>
+      </w:r>
+      <w:r>
+        <w:rPr>
+          <w:rFonts w:asciiTheme="majorHAnsi" w:eastAsia="Times New Roman" w:hAnsiTheme="majorHAnsi" w:cstheme="majorHAnsi"/>
+          <w:sz w:val="24"/>
+          <w:szCs w:val="24"/>
+        </w:rPr>
+        <w:t>16</w:t>
+      </w:r>
+      <w:r>
+        <w:rPr>
+          <w:rFonts w:asciiTheme="majorHAnsi" w:hAnsiTheme="majorHAnsi" w:cstheme="majorHAnsi"/>
+          <w:sz w:val="24"/>
+          <w:szCs w:val="24"/>
+        </w:rPr>
+        <w:t>、</w:t>
+      </w:r>
+      <w:r>
+        <w:rPr>
+          <w:rFonts w:asciiTheme="majorHAnsi" w:hAnsiTheme="majorHAnsi" w:cstheme="majorHAnsi"/>
+          <w:sz w:val="24"/>
+          <w:szCs w:val="24"/>
+        </w:rPr>
+        <w:t>32</w:t>
+      </w:r>
+      <w:r>
+        <w:rPr>
+          <w:rFonts w:asciiTheme="majorHAnsi" w:hAnsiTheme="majorHAnsi" w:cstheme="majorHAnsi"/>
+          <w:sz w:val="24"/>
+          <w:szCs w:val="24"/>
+        </w:rPr>
+        <w:t>、</w:t>
+      </w:r>
+      <w:r>
+        <w:rPr>
+          <w:rFonts w:asciiTheme="majorHAnsi" w:hAnsiTheme="majorHAnsi" w:cstheme="majorHAnsi"/>
+          <w:sz w:val="24"/>
+          <w:szCs w:val="24"/>
+        </w:rPr>
+        <w:t>64</w:t>
+      </w:r>
+      <w:r>
+        <w:rPr>
+          <w:rFonts w:asciiTheme="majorHAnsi" w:hAnsiTheme="majorHAnsi" w:cstheme="majorHAnsi"/>
+          <w:sz w:val="24"/>
+          <w:szCs w:val="24"/>
+        </w:rPr>
+        <w:t>、</w:t>
+      </w:r>
+      <w:r>
+        <w:rPr>
+          <w:rFonts w:asciiTheme="majorHAnsi" w:hAnsiTheme="majorHAnsi" w:cstheme="majorHAnsi"/>
+          <w:sz w:val="24"/>
+          <w:szCs w:val="24"/>
+        </w:rPr>
+        <w:t>128</w:t>
+      </w:r>
+      <w:proofErr w:type="gramStart"/>
+      <w:r>
+        <w:rPr>
+          <w:rFonts w:asciiTheme="majorHAnsi" w:hAnsiTheme="majorHAnsi" w:cstheme="majorHAnsi"/>
+          <w:sz w:val="24"/>
+          <w:szCs w:val="24"/>
+        </w:rPr>
+        <w:t>四</w:t>
+      </w:r>
+      <w:proofErr w:type="gramEnd"/>
+      <w:r>
+        <w:rPr>
+          <w:rFonts w:asciiTheme="majorHAnsi" w:hAnsiTheme="majorHAnsi" w:cstheme="majorHAnsi"/>
+          <w:sz w:val="24"/>
+          <w:szCs w:val="24"/>
+        </w:rPr>
+        <w:t>種不同</w:t>
+      </w:r>
+      <w:r>
+        <w:rPr>
+          <w:rFonts w:asciiTheme="majorHAnsi" w:hAnsiTheme="majorHAnsi" w:cstheme="majorHAnsi"/>
+          <w:sz w:val="24"/>
+          <w:szCs w:val="24"/>
+        </w:rPr>
+        <w:t>latent dimension</w:t>
+      </w:r>
+      <w:r>
+        <w:rPr>
+          <w:rFonts w:asciiTheme="majorHAnsi" w:hAnsiTheme="majorHAnsi" w:cstheme="majorHAnsi"/>
+          <w:sz w:val="24"/>
+          <w:szCs w:val="24"/>
+        </w:rPr>
+        <w:t>，</w:t>
+      </w:r>
+      <w:r>
+        <w:rPr>
+          <w:rFonts w:asciiTheme="majorHAnsi" w:hAnsiTheme="majorHAnsi" w:cstheme="majorHAnsi"/>
+          <w:sz w:val="24"/>
+          <w:szCs w:val="24"/>
+        </w:rPr>
+        <w:t>可以發現</w:t>
+      </w:r>
+      <w:r>
+        <w:rPr>
+          <w:rFonts w:asciiTheme="majorHAnsi" w:hAnsiTheme="majorHAnsi" w:cstheme="majorHAnsi"/>
+          <w:sz w:val="24"/>
+          <w:szCs w:val="24"/>
+        </w:rPr>
+        <w:t>dimension = 64</w:t>
+      </w:r>
+      <w:r>
+        <w:rPr>
+          <w:rFonts w:asciiTheme="majorHAnsi" w:hAnsiTheme="majorHAnsi" w:cstheme="majorHAnsi"/>
+          <w:sz w:val="24"/>
+          <w:szCs w:val="24"/>
+        </w:rPr>
+        <w:t>為最好的</w:t>
+      </w:r>
+      <w:r>
+        <w:rPr>
+          <w:rFonts w:asciiTheme="majorHAnsi" w:hAnsiTheme="majorHAnsi" w:cstheme="majorHAnsi"/>
+          <w:sz w:val="24"/>
+          <w:szCs w:val="24"/>
+        </w:rPr>
+        <w:t>model</w:t>
+      </w:r>
+      <w:r>
+        <w:rPr>
+          <w:rFonts w:asciiTheme="majorHAnsi" w:hAnsiTheme="majorHAnsi" w:cstheme="majorHAnsi"/>
+          <w:sz w:val="24"/>
+          <w:szCs w:val="24"/>
+        </w:rPr>
+        <w:t>，因此並非</w:t>
+      </w:r>
+      <w:r>
+        <w:rPr>
+          <w:rFonts w:asciiTheme="majorHAnsi" w:hAnsiTheme="majorHAnsi" w:cstheme="majorHAnsi"/>
+          <w:sz w:val="24"/>
+          <w:szCs w:val="24"/>
+        </w:rPr>
+        <w:t>latent dimension</w:t>
+      </w:r>
+      <w:r>
+        <w:rPr>
+          <w:rFonts w:asciiTheme="majorHAnsi" w:hAnsiTheme="majorHAnsi" w:cstheme="majorHAnsi"/>
+          <w:sz w:val="24"/>
+          <w:szCs w:val="24"/>
+        </w:rPr>
+        <w:t>越大</w:t>
+      </w:r>
+      <w:r>
+        <w:rPr>
+          <w:rFonts w:asciiTheme="majorHAnsi" w:hAnsiTheme="majorHAnsi" w:cstheme="majorHAnsi"/>
+          <w:sz w:val="24"/>
+          <w:szCs w:val="24"/>
+        </w:rPr>
+        <w:t>RMSE</w:t>
+      </w:r>
+      <w:r>
+        <w:rPr>
+          <w:rFonts w:asciiTheme="majorHAnsi" w:hAnsiTheme="majorHAnsi" w:cstheme="majorHAnsi"/>
+          <w:sz w:val="24"/>
+          <w:szCs w:val="24"/>
+        </w:rPr>
+        <w:t>就越小。</w:t>
+      </w:r>
+    </w:p>
+    <w:tbl>
+      <w:tblPr>
+        <w:tblStyle w:val="a5"/>
+        <w:tblW w:w="0" w:type="auto"/>
+        <w:tblInd w:w="720" w:type="dxa"/>
+        <w:tblLook w:val="04A0" w:firstRow="1" w:lastRow="0" w:firstColumn="1" w:lastColumn="0" w:noHBand="0" w:noVBand="1"/>
+      </w:tblPr>
+      <w:tblGrid>
+        <w:gridCol w:w="1734"/>
+        <w:gridCol w:w="1697"/>
+        <w:gridCol w:w="1698"/>
+        <w:gridCol w:w="1698"/>
+        <w:gridCol w:w="1698"/>
+      </w:tblGrid>
+      <w:tr>
+        <w:tc>
+          <w:tcPr>
+            <w:tcW w:w="1817" w:type="dxa"/>
+          </w:tcPr>
+          <w:p>
+            <w:pPr>
+              <w:widowControl w:val="0"/>
+              <w:pBdr>
+                <w:top w:val="none" w:sz="0" w:space="0" w:color="auto"/>
+                <w:left w:val="none" w:sz="0" w:space="0" w:color="auto"/>
+                <w:bottom w:val="none" w:sz="0" w:space="0" w:color="auto"/>
+                <w:right w:val="none" w:sz="0" w:space="0" w:color="auto"/>
+                <w:between w:val="none" w:sz="0" w:space="0" w:color="auto"/>
+              </w:pBdr>
+              <w:spacing w:before="100" w:line="288" w:lineRule="auto"/>
+              <w:contextualSpacing/>
+              <w:rPr>
+                <w:rFonts w:asciiTheme="majorHAnsi" w:eastAsia="Times New Roman" w:hAnsiTheme="majorHAnsi" w:cstheme="majorHAnsi"/>
+                <w:sz w:val="24"/>
+                <w:szCs w:val="24"/>
+              </w:rPr>
+            </w:pPr>
+            <w:r>
+              <w:rPr>
+                <w:rFonts w:asciiTheme="majorHAnsi" w:hAnsiTheme="majorHAnsi" w:cstheme="majorHAnsi"/>
+                <w:sz w:val="24"/>
+                <w:szCs w:val="24"/>
+              </w:rPr>
+              <w:t>Dimension</w:t>
+            </w:r>
+          </w:p>
+        </w:tc>
+        <w:tc>
+          <w:tcPr>
+            <w:tcW w:w="1817" w:type="dxa"/>
+          </w:tcPr>
+          <w:p>
+            <w:pPr>
+              <w:widowControl w:val="0"/>
+              <w:pBdr>
+                <w:top w:val="none" w:sz="0" w:space="0" w:color="auto"/>
+                <w:left w:val="none" w:sz="0" w:space="0" w:color="auto"/>
+                <w:bottom w:val="none" w:sz="0" w:space="0" w:color="auto"/>
+                <w:right w:val="none" w:sz="0" w:space="0" w:color="auto"/>
+                <w:between w:val="none" w:sz="0" w:space="0" w:color="auto"/>
+              </w:pBdr>
+              <w:spacing w:before="100" w:line="288" w:lineRule="auto"/>
+              <w:contextualSpacing/>
+              <w:rPr>
+                <w:rFonts w:asciiTheme="majorHAnsi" w:hAnsiTheme="majorHAnsi" w:cstheme="majorHAnsi"/>
+                <w:sz w:val="24"/>
+                <w:szCs w:val="24"/>
+              </w:rPr>
+            </w:pPr>
+            <w:r>
+              <w:rPr>
+                <w:rFonts w:asciiTheme="majorHAnsi" w:hAnsiTheme="majorHAnsi" w:cstheme="majorHAnsi"/>
+                <w:sz w:val="24"/>
+                <w:szCs w:val="24"/>
+              </w:rPr>
+              <w:t>16</w:t>
+            </w:r>
+          </w:p>
+        </w:tc>
+        <w:tc>
+          <w:tcPr>
+            <w:tcW w:w="1817" w:type="dxa"/>
+          </w:tcPr>
+          <w:p>
+            <w:pPr>
+              <w:widowControl w:val="0"/>
+              <w:pBdr>
+                <w:top w:val="none" w:sz="0" w:space="0" w:color="auto"/>
+                <w:left w:val="none" w:sz="0" w:space="0" w:color="auto"/>
+                <w:bottom w:val="none" w:sz="0" w:space="0" w:color="auto"/>
+                <w:right w:val="none" w:sz="0" w:space="0" w:color="auto"/>
+                <w:between w:val="none" w:sz="0" w:space="0" w:color="auto"/>
+              </w:pBdr>
+              <w:spacing w:before="100" w:line="288" w:lineRule="auto"/>
+              <w:contextualSpacing/>
+              <w:rPr>
+                <w:rFonts w:asciiTheme="majorHAnsi" w:hAnsiTheme="majorHAnsi" w:cstheme="majorHAnsi"/>
+                <w:sz w:val="24"/>
+                <w:szCs w:val="24"/>
+              </w:rPr>
+            </w:pPr>
+            <w:r>
+              <w:rPr>
+                <w:rFonts w:asciiTheme="majorHAnsi" w:hAnsiTheme="majorHAnsi" w:cstheme="majorHAnsi"/>
+                <w:sz w:val="24"/>
+                <w:szCs w:val="24"/>
+              </w:rPr>
+              <w:t>32</w:t>
+            </w:r>
+          </w:p>
+        </w:tc>
+        <w:tc>
+          <w:tcPr>
+            <w:tcW w:w="1817" w:type="dxa"/>
+          </w:tcPr>
+          <w:p>
+            <w:pPr>
+              <w:widowControl w:val="0"/>
+              <w:pBdr>
+                <w:top w:val="none" w:sz="0" w:space="0" w:color="auto"/>
+                <w:left w:val="none" w:sz="0" w:space="0" w:color="auto"/>
+                <w:bottom w:val="none" w:sz="0" w:space="0" w:color="auto"/>
+                <w:right w:val="none" w:sz="0" w:space="0" w:color="auto"/>
+                <w:between w:val="none" w:sz="0" w:space="0" w:color="auto"/>
+              </w:pBdr>
+              <w:spacing w:before="100" w:line="288" w:lineRule="auto"/>
+              <w:contextualSpacing/>
+              <w:rPr>
+                <w:rFonts w:asciiTheme="majorHAnsi" w:hAnsiTheme="majorHAnsi" w:cstheme="majorHAnsi"/>
+                <w:sz w:val="24"/>
+                <w:szCs w:val="24"/>
+              </w:rPr>
+            </w:pPr>
+            <w:r>
+              <w:rPr>
+                <w:rFonts w:asciiTheme="majorHAnsi" w:hAnsiTheme="majorHAnsi" w:cstheme="majorHAnsi"/>
+                <w:sz w:val="24"/>
+                <w:szCs w:val="24"/>
+              </w:rPr>
+              <w:t>64</w:t>
+            </w:r>
+          </w:p>
+        </w:tc>
+        <w:tc>
+          <w:tcPr>
+            <w:tcW w:w="1817" w:type="dxa"/>
+          </w:tcPr>
+          <w:p>
+            <w:pPr>
+              <w:widowControl w:val="0"/>
+              <w:pBdr>
+                <w:top w:val="none" w:sz="0" w:space="0" w:color="auto"/>
+                <w:left w:val="none" w:sz="0" w:space="0" w:color="auto"/>
+                <w:bottom w:val="none" w:sz="0" w:space="0" w:color="auto"/>
+                <w:right w:val="none" w:sz="0" w:space="0" w:color="auto"/>
+                <w:between w:val="none" w:sz="0" w:space="0" w:color="auto"/>
+              </w:pBdr>
+              <w:spacing w:before="100" w:line="288" w:lineRule="auto"/>
+              <w:contextualSpacing/>
+              <w:rPr>
+                <w:rFonts w:asciiTheme="majorHAnsi" w:hAnsiTheme="majorHAnsi" w:cstheme="majorHAnsi"/>
+                <w:sz w:val="24"/>
+                <w:szCs w:val="24"/>
+              </w:rPr>
+            </w:pPr>
+            <w:r>
+              <w:rPr>
+                <w:rFonts w:asciiTheme="majorHAnsi" w:hAnsiTheme="majorHAnsi" w:cstheme="majorHAnsi"/>
+                <w:sz w:val="24"/>
+                <w:szCs w:val="24"/>
+              </w:rPr>
+              <w:t>128</w:t>
+            </w:r>
+          </w:p>
+        </w:tc>
+      </w:tr>
+      <w:tr>
+        <w:tc>
+          <w:tcPr>
+            <w:tcW w:w="1817" w:type="dxa"/>
+          </w:tcPr>
+          <w:p>
+            <w:pPr>
+              <w:widowControl w:val="0"/>
+              <w:pBdr>
+                <w:top w:val="none" w:sz="0" w:space="0" w:color="auto"/>
+                <w:left w:val="none" w:sz="0" w:space="0" w:color="auto"/>
+                <w:bottom w:val="none" w:sz="0" w:space="0" w:color="auto"/>
+                <w:right w:val="none" w:sz="0" w:space="0" w:color="auto"/>
+                <w:between w:val="none" w:sz="0" w:space="0" w:color="auto"/>
+              </w:pBdr>
+              <w:spacing w:before="100" w:line="288" w:lineRule="auto"/>
+              <w:contextualSpacing/>
+              <w:rPr>
+                <w:rFonts w:asciiTheme="majorHAnsi" w:eastAsia="Times New Roman" w:hAnsiTheme="majorHAnsi" w:cstheme="majorHAnsi"/>
+                <w:sz w:val="24"/>
+                <w:szCs w:val="24"/>
+              </w:rPr>
+            </w:pPr>
+            <w:r>
+              <w:rPr>
+                <w:rFonts w:asciiTheme="majorHAnsi" w:hAnsiTheme="majorHAnsi" w:cstheme="majorHAnsi"/>
+                <w:sz w:val="24"/>
+                <w:szCs w:val="24"/>
+              </w:rPr>
+              <w:t>RMSE</w:t>
+            </w:r>
+          </w:p>
+        </w:tc>
+        <w:tc>
+          <w:tcPr>
+            <w:tcW w:w="1817" w:type="dxa"/>
+          </w:tcPr>
+          <w:p>
+            <w:pPr>
+              <w:widowControl w:val="0"/>
+              <w:pBdr>
+                <w:top w:val="none" w:sz="0" w:space="0" w:color="auto"/>
+                <w:left w:val="none" w:sz="0" w:space="0" w:color="auto"/>
+                <w:bottom w:val="none" w:sz="0" w:space="0" w:color="auto"/>
+                <w:right w:val="none" w:sz="0" w:space="0" w:color="auto"/>
+                <w:between w:val="none" w:sz="0" w:space="0" w:color="auto"/>
+              </w:pBdr>
+              <w:spacing w:before="100" w:line="288" w:lineRule="auto"/>
+              <w:contextualSpacing/>
+              <w:rPr>
+                <w:rFonts w:asciiTheme="majorHAnsi" w:hAnsiTheme="majorHAnsi" w:cstheme="majorHAnsi"/>
+                <w:sz w:val="24"/>
+                <w:szCs w:val="24"/>
+              </w:rPr>
+            </w:pPr>
+            <w:r>
+              <w:rPr>
+                <w:rFonts w:asciiTheme="majorHAnsi" w:hAnsiTheme="majorHAnsi" w:cstheme="majorHAnsi"/>
+                <w:sz w:val="24"/>
+                <w:szCs w:val="24"/>
+              </w:rPr>
+              <w:t>0.86747</w:t>
+            </w:r>
+          </w:p>
+        </w:tc>
+        <w:tc>
+          <w:tcPr>
+            <w:tcW w:w="1817" w:type="dxa"/>
+          </w:tcPr>
+          <w:p>
+            <w:pPr>
+              <w:widowControl w:val="0"/>
+              <w:pBdr>
+                <w:top w:val="none" w:sz="0" w:space="0" w:color="auto"/>
+                <w:left w:val="none" w:sz="0" w:space="0" w:color="auto"/>
+                <w:bottom w:val="none" w:sz="0" w:space="0" w:color="auto"/>
+                <w:right w:val="none" w:sz="0" w:space="0" w:color="auto"/>
+                <w:between w:val="none" w:sz="0" w:space="0" w:color="auto"/>
+              </w:pBdr>
+              <w:spacing w:before="100" w:line="288" w:lineRule="auto"/>
+              <w:contextualSpacing/>
+              <w:rPr>
+                <w:rFonts w:asciiTheme="majorHAnsi" w:hAnsiTheme="majorHAnsi" w:cstheme="majorHAnsi"/>
+                <w:sz w:val="24"/>
+                <w:szCs w:val="24"/>
+              </w:rPr>
+            </w:pPr>
+            <w:r>
+              <w:rPr>
+                <w:rFonts w:asciiTheme="majorHAnsi" w:hAnsiTheme="majorHAnsi" w:cstheme="majorHAnsi"/>
+                <w:sz w:val="24"/>
+                <w:szCs w:val="24"/>
+              </w:rPr>
+              <w:t>0.85992</w:t>
+            </w:r>
+          </w:p>
+        </w:tc>
+        <w:tc>
+          <w:tcPr>
+            <w:tcW w:w="1817" w:type="dxa"/>
+          </w:tcPr>
+          <w:p>
+            <w:pPr>
+              <w:widowControl w:val="0"/>
+              <w:pBdr>
+                <w:top w:val="none" w:sz="0" w:space="0" w:color="auto"/>
+                <w:left w:val="none" w:sz="0" w:space="0" w:color="auto"/>
+                <w:bottom w:val="none" w:sz="0" w:space="0" w:color="auto"/>
+                <w:right w:val="none" w:sz="0" w:space="0" w:color="auto"/>
+                <w:between w:val="none" w:sz="0" w:space="0" w:color="auto"/>
+              </w:pBdr>
+              <w:spacing w:before="100" w:line="288" w:lineRule="auto"/>
+              <w:contextualSpacing/>
+              <w:rPr>
+                <w:rFonts w:asciiTheme="majorHAnsi" w:hAnsiTheme="majorHAnsi" w:cstheme="majorHAnsi"/>
+                <w:sz w:val="24"/>
+                <w:szCs w:val="24"/>
+              </w:rPr>
+            </w:pPr>
+            <w:r>
+              <w:rPr>
+                <w:rFonts w:asciiTheme="majorHAnsi" w:hAnsiTheme="majorHAnsi" w:cstheme="majorHAnsi"/>
+                <w:sz w:val="24"/>
+                <w:szCs w:val="24"/>
+              </w:rPr>
+              <w:t>0.85709</w:t>
+            </w:r>
+          </w:p>
+        </w:tc>
+        <w:tc>
+          <w:tcPr>
+            <w:tcW w:w="1817" w:type="dxa"/>
+          </w:tcPr>
+          <w:p>
+            <w:pPr>
+              <w:widowControl w:val="0"/>
+              <w:pBdr>
+                <w:top w:val="none" w:sz="0" w:space="0" w:color="auto"/>
+                <w:left w:val="none" w:sz="0" w:space="0" w:color="auto"/>
+                <w:bottom w:val="none" w:sz="0" w:space="0" w:color="auto"/>
+                <w:right w:val="none" w:sz="0" w:space="0" w:color="auto"/>
+                <w:between w:val="none" w:sz="0" w:space="0" w:color="auto"/>
+              </w:pBdr>
+              <w:spacing w:before="100" w:line="288" w:lineRule="auto"/>
+              <w:contextualSpacing/>
+              <w:rPr>
+                <w:rFonts w:asciiTheme="majorHAnsi" w:hAnsiTheme="majorHAnsi" w:cstheme="majorHAnsi"/>
+                <w:sz w:val="24"/>
+                <w:szCs w:val="24"/>
+              </w:rPr>
+            </w:pPr>
+            <w:r>
+              <w:rPr>
+                <w:rFonts w:asciiTheme="majorHAnsi" w:hAnsiTheme="majorHAnsi" w:cstheme="majorHAnsi"/>
+                <w:sz w:val="24"/>
+                <w:szCs w:val="24"/>
+              </w:rPr>
+              <w:t>0.86061</w:t>
+            </w:r>
+          </w:p>
+        </w:tc>
+      </w:tr>
+    </w:tbl>
+    <w:p>
+      <w:pPr>
+        <w:widowControl w:val="0"/>
+        <w:spacing w:before="100" w:line="288" w:lineRule="auto"/>
+        <w:ind w:left="720"/>
+        <w:contextualSpacing/>
+        <w:rPr>
+          <w:rFonts w:asciiTheme="majorHAnsi" w:eastAsia="Times New Roman" w:hAnsiTheme="majorHAnsi" w:cstheme="majorHAnsi"/>
+          <w:sz w:val="24"/>
+          <w:szCs w:val="24"/>
+        </w:rPr>
+      </w:pPr>
     </w:p>
     <w:p>
       <w:pPr>
@@ -276,14 +1389,14 @@
         <w:spacing w:before="100" w:line="288" w:lineRule="auto"/>
         <w:contextualSpacing/>
         <w:rPr>
-          <w:rFonts w:ascii="Times New Roman" w:eastAsia="Times New Roman" w:hAnsi="Times New Roman" w:cs="Times New Roman"/>
+          <w:rFonts w:asciiTheme="majorHAnsi" w:eastAsia="Times New Roman" w:hAnsiTheme="majorHAnsi" w:cstheme="majorHAnsi"/>
           <w:sz w:val="24"/>
           <w:szCs w:val="24"/>
         </w:rPr>
       </w:pPr>
       <w:r>
         <w:rPr>
-          <w:rFonts w:ascii="Gungsuh" w:eastAsia="Gungsuh" w:hAnsi="Gungsuh" w:cs="Gungsuh"/>
+          <w:rFonts w:asciiTheme="majorHAnsi" w:eastAsia="Gungsuh" w:hAnsiTheme="majorHAnsi" w:cstheme="majorHAnsi"/>
           <w:sz w:val="24"/>
           <w:szCs w:val="24"/>
         </w:rPr>
@@ -291,15 +1404,23 @@
       </w:r>
       <w:r>
         <w:rPr>
-          <w:rFonts w:ascii="Gungsuh" w:eastAsia="Gungsuh" w:hAnsi="Gungsuh" w:cs="Gungsuh"/>
-          <w:sz w:val="24"/>
-          <w:szCs w:val="24"/>
-        </w:rPr>
-        <w:t>比較有無</w:t>
-      </w:r>
-      <w:r>
-        <w:rPr>
-          <w:rFonts w:ascii="Gungsuh" w:eastAsia="Gungsuh" w:hAnsi="Gungsuh" w:cs="Gungsuh"/>
+          <w:rFonts w:asciiTheme="majorHAnsi" w:eastAsia="新細明體" w:hAnsiTheme="majorHAnsi" w:cstheme="majorHAnsi"/>
+          <w:sz w:val="24"/>
+          <w:szCs w:val="24"/>
+        </w:rPr>
+        <w:t>比較有</w:t>
+      </w:r>
+      <w:r>
+        <w:rPr>
+          <w:rFonts w:asciiTheme="majorHAnsi" w:eastAsia="新細明體" w:hAnsiTheme="majorHAnsi" w:cstheme="majorHAnsi"/>
+          <w:sz w:val="24"/>
+          <w:szCs w:val="24"/>
+        </w:rPr>
+        <w:t>無</w:t>
+      </w:r>
+      <w:r>
+        <w:rPr>
+          <w:rFonts w:asciiTheme="majorHAnsi" w:eastAsia="Gungsuh" w:hAnsiTheme="majorHAnsi" w:cstheme="majorHAnsi"/>
           <w:sz w:val="24"/>
           <w:szCs w:val="24"/>
         </w:rPr>
@@ -307,15 +1428,17 @@
       </w:r>
       <w:r>
         <w:rPr>
-          <w:rFonts w:ascii="Gungsuh" w:eastAsia="Gungsuh" w:hAnsi="Gungsuh" w:cs="Gungsuh"/>
+          <w:rFonts w:asciiTheme="majorHAnsi" w:eastAsia="新細明體" w:hAnsiTheme="majorHAnsi" w:cstheme="majorHAnsi"/>
           <w:sz w:val="24"/>
           <w:szCs w:val="24"/>
         </w:rPr>
         <w:t>的結果。</w:t>
       </w:r>
-      <w:r>
-        <w:rPr>
-          <w:rFonts w:ascii="Gungsuh" w:eastAsia="Gungsuh" w:hAnsi="Gungsuh" w:cs="Gungsuh"/>
+      <w:bookmarkStart w:id="0" w:name="_GoBack"/>
+      <w:bookmarkEnd w:id="0"/>
+      <w:r>
+        <w:rPr>
+          <w:rFonts w:asciiTheme="majorHAnsi" w:eastAsia="Gungsuh" w:hAnsiTheme="majorHAnsi" w:cstheme="majorHAnsi"/>
           <w:sz w:val="24"/>
           <w:szCs w:val="24"/>
         </w:rPr>
@@ -324,12 +1447,386 @@
       </w:r>
       <w:r>
         <w:rPr>
-          <w:rFonts w:ascii="Gungsuh" w:eastAsia="Gungsuh" w:hAnsi="Gungsuh" w:cs="Gungsuh"/>
+          <w:rFonts w:asciiTheme="majorHAnsi" w:eastAsia="Gungsuh" w:hAnsiTheme="majorHAnsi" w:cstheme="majorHAnsi"/>
           <w:sz w:val="24"/>
           <w:szCs w:val="24"/>
         </w:rPr>
         <w:br/>
       </w:r>
+      <w:r>
+        <w:rPr>
+          <w:rFonts w:asciiTheme="majorHAnsi" w:hAnsiTheme="majorHAnsi" w:cstheme="majorHAnsi"/>
+          <w:sz w:val="24"/>
+          <w:szCs w:val="24"/>
+        </w:rPr>
+        <w:t>有</w:t>
+      </w:r>
+      <w:r>
+        <w:rPr>
+          <w:rFonts w:asciiTheme="majorHAnsi" w:hAnsiTheme="majorHAnsi" w:cstheme="majorHAnsi"/>
+          <w:sz w:val="24"/>
+          <w:szCs w:val="24"/>
+        </w:rPr>
+        <w:t>bias</w:t>
+      </w:r>
+      <w:r>
+        <w:rPr>
+          <w:rFonts w:asciiTheme="majorHAnsi" w:hAnsiTheme="majorHAnsi" w:cstheme="majorHAnsi"/>
+          <w:sz w:val="24"/>
+          <w:szCs w:val="24"/>
+        </w:rPr>
+        <w:t>的</w:t>
+      </w:r>
+      <w:r>
+        <w:rPr>
+          <w:rFonts w:asciiTheme="majorHAnsi" w:hAnsiTheme="majorHAnsi" w:cstheme="majorHAnsi"/>
+          <w:sz w:val="24"/>
+          <w:szCs w:val="24"/>
+        </w:rPr>
+        <w:t>RMSE</w:t>
+      </w:r>
+      <w:r>
+        <w:rPr>
+          <w:rFonts w:asciiTheme="majorHAnsi" w:hAnsiTheme="majorHAnsi" w:cstheme="majorHAnsi"/>
+          <w:sz w:val="24"/>
+          <w:szCs w:val="24"/>
+        </w:rPr>
+        <w:t>比沒有</w:t>
+      </w:r>
+      <w:r>
+        <w:rPr>
+          <w:rFonts w:asciiTheme="majorHAnsi" w:hAnsiTheme="majorHAnsi" w:cstheme="majorHAnsi"/>
+          <w:sz w:val="24"/>
+          <w:szCs w:val="24"/>
+        </w:rPr>
+        <w:t>bias</w:t>
+      </w:r>
+      <w:r>
+        <w:rPr>
+          <w:rFonts w:asciiTheme="majorHAnsi" w:hAnsiTheme="majorHAnsi" w:cstheme="majorHAnsi"/>
+          <w:sz w:val="24"/>
+          <w:szCs w:val="24"/>
+        </w:rPr>
+        <w:t>的</w:t>
+      </w:r>
+      <w:r>
+        <w:rPr>
+          <w:rFonts w:asciiTheme="majorHAnsi" w:hAnsiTheme="majorHAnsi" w:cstheme="majorHAnsi"/>
+          <w:sz w:val="24"/>
+          <w:szCs w:val="24"/>
+        </w:rPr>
+        <w:t>RMSE</w:t>
+      </w:r>
+      <w:r>
+        <w:rPr>
+          <w:rFonts w:asciiTheme="majorHAnsi" w:hAnsiTheme="majorHAnsi" w:cstheme="majorHAnsi"/>
+          <w:sz w:val="24"/>
+          <w:szCs w:val="24"/>
+        </w:rPr>
+        <w:t>還要小</w:t>
+      </w:r>
+      <w:r>
+        <w:rPr>
+          <w:rFonts w:asciiTheme="majorHAnsi" w:hAnsiTheme="majorHAnsi" w:cstheme="majorHAnsi"/>
+          <w:sz w:val="24"/>
+          <w:szCs w:val="24"/>
+        </w:rPr>
+        <w:t>了快要</w:t>
+      </w:r>
+      <w:r>
+        <w:rPr>
+          <w:rFonts w:asciiTheme="majorHAnsi" w:hAnsiTheme="majorHAnsi" w:cstheme="majorHAnsi"/>
+          <w:sz w:val="24"/>
+          <w:szCs w:val="24"/>
+        </w:rPr>
+        <w:t>0.02</w:t>
+      </w:r>
+      <w:r>
+        <w:rPr>
+          <w:rFonts w:asciiTheme="majorHAnsi" w:hAnsiTheme="majorHAnsi" w:cstheme="majorHAnsi"/>
+          <w:sz w:val="24"/>
+          <w:szCs w:val="24"/>
+        </w:rPr>
+        <w:t>，</w:t>
+      </w:r>
+      <w:r>
+        <w:rPr>
+          <w:rFonts w:asciiTheme="majorHAnsi" w:hAnsiTheme="majorHAnsi" w:cstheme="majorHAnsi"/>
+          <w:sz w:val="24"/>
+          <w:szCs w:val="24"/>
+        </w:rPr>
+        <w:t>因此</w:t>
+      </w:r>
+      <w:r>
+        <w:rPr>
+          <w:rFonts w:asciiTheme="majorHAnsi" w:hAnsiTheme="majorHAnsi" w:cstheme="majorHAnsi"/>
+          <w:sz w:val="24"/>
+          <w:szCs w:val="24"/>
+        </w:rPr>
+        <w:t>bias</w:t>
+      </w:r>
+      <w:r>
+        <w:rPr>
+          <w:rFonts w:asciiTheme="majorHAnsi" w:hAnsiTheme="majorHAnsi" w:cstheme="majorHAnsi"/>
+          <w:sz w:val="24"/>
+          <w:szCs w:val="24"/>
+        </w:rPr>
+        <w:t>對於</w:t>
+      </w:r>
+      <w:r>
+        <w:rPr>
+          <w:rFonts w:asciiTheme="majorHAnsi" w:hAnsiTheme="majorHAnsi" w:cstheme="majorHAnsi"/>
+          <w:sz w:val="24"/>
+          <w:szCs w:val="24"/>
+        </w:rPr>
+        <w:t>training</w:t>
+      </w:r>
+      <w:r>
+        <w:rPr>
+          <w:rFonts w:asciiTheme="majorHAnsi" w:hAnsiTheme="majorHAnsi" w:cstheme="majorHAnsi"/>
+          <w:sz w:val="24"/>
+          <w:szCs w:val="24"/>
+        </w:rPr>
+        <w:t>的幫助很大。</w:t>
+      </w:r>
+    </w:p>
+    <w:tbl>
+      <w:tblPr>
+        <w:tblStyle w:val="a5"/>
+        <w:tblW w:w="0" w:type="auto"/>
+        <w:tblInd w:w="720" w:type="dxa"/>
+        <w:tblLook w:val="04A0" w:firstRow="1" w:lastRow="0" w:firstColumn="1" w:lastColumn="0" w:noHBand="0" w:noVBand="1"/>
+      </w:tblPr>
+      <w:tblGrid>
+        <w:gridCol w:w="948"/>
+        <w:gridCol w:w="1771"/>
+        <w:gridCol w:w="1772"/>
+      </w:tblGrid>
+      <w:tr>
+        <w:tc>
+          <w:tcPr>
+            <w:tcW w:w="948" w:type="dxa"/>
+          </w:tcPr>
+          <w:p>
+            <w:pPr>
+              <w:widowControl w:val="0"/>
+              <w:pBdr>
+                <w:top w:val="none" w:sz="0" w:space="0" w:color="auto"/>
+                <w:left w:val="none" w:sz="0" w:space="0" w:color="auto"/>
+                <w:bottom w:val="none" w:sz="0" w:space="0" w:color="auto"/>
+                <w:right w:val="none" w:sz="0" w:space="0" w:color="auto"/>
+                <w:between w:val="none" w:sz="0" w:space="0" w:color="auto"/>
+              </w:pBdr>
+              <w:spacing w:before="100" w:line="288" w:lineRule="auto"/>
+              <w:contextualSpacing/>
+              <w:rPr>
+                <w:rFonts w:asciiTheme="majorHAnsi" w:hAnsiTheme="majorHAnsi" w:cstheme="majorHAnsi"/>
+                <w:sz w:val="24"/>
+                <w:szCs w:val="24"/>
+              </w:rPr>
+            </w:pPr>
+          </w:p>
+        </w:tc>
+        <w:tc>
+          <w:tcPr>
+            <w:tcW w:w="1771" w:type="dxa"/>
+          </w:tcPr>
+          <w:p>
+            <w:pPr>
+              <w:widowControl w:val="0"/>
+              <w:pBdr>
+                <w:top w:val="none" w:sz="0" w:space="0" w:color="auto"/>
+                <w:left w:val="none" w:sz="0" w:space="0" w:color="auto"/>
+                <w:bottom w:val="none" w:sz="0" w:space="0" w:color="auto"/>
+                <w:right w:val="none" w:sz="0" w:space="0" w:color="auto"/>
+                <w:between w:val="none" w:sz="0" w:space="0" w:color="auto"/>
+              </w:pBdr>
+              <w:spacing w:before="100" w:line="288" w:lineRule="auto"/>
+              <w:contextualSpacing/>
+              <w:rPr>
+                <w:rFonts w:asciiTheme="majorHAnsi" w:eastAsia="Times New Roman" w:hAnsiTheme="majorHAnsi" w:cstheme="majorHAnsi"/>
+                <w:sz w:val="24"/>
+                <w:szCs w:val="24"/>
+              </w:rPr>
+            </w:pPr>
+            <w:r>
+              <w:rPr>
+                <w:rFonts w:asciiTheme="majorHAnsi" w:hAnsiTheme="majorHAnsi" w:cstheme="majorHAnsi"/>
+                <w:sz w:val="24"/>
+                <w:szCs w:val="24"/>
+              </w:rPr>
+              <w:t>有</w:t>
+            </w:r>
+            <w:r>
+              <w:rPr>
+                <w:rFonts w:asciiTheme="majorHAnsi" w:hAnsiTheme="majorHAnsi" w:cstheme="majorHAnsi"/>
+                <w:sz w:val="24"/>
+                <w:szCs w:val="24"/>
+              </w:rPr>
+              <w:t>bias</w:t>
+            </w:r>
+          </w:p>
+        </w:tc>
+        <w:tc>
+          <w:tcPr>
+            <w:tcW w:w="1772" w:type="dxa"/>
+          </w:tcPr>
+          <w:p>
+            <w:pPr>
+              <w:widowControl w:val="0"/>
+              <w:pBdr>
+                <w:top w:val="none" w:sz="0" w:space="0" w:color="auto"/>
+                <w:left w:val="none" w:sz="0" w:space="0" w:color="auto"/>
+                <w:bottom w:val="none" w:sz="0" w:space="0" w:color="auto"/>
+                <w:right w:val="none" w:sz="0" w:space="0" w:color="auto"/>
+                <w:between w:val="none" w:sz="0" w:space="0" w:color="auto"/>
+              </w:pBdr>
+              <w:spacing w:before="100" w:line="288" w:lineRule="auto"/>
+              <w:contextualSpacing/>
+              <w:rPr>
+                <w:rFonts w:asciiTheme="majorHAnsi" w:hAnsiTheme="majorHAnsi" w:cstheme="majorHAnsi"/>
+                <w:sz w:val="24"/>
+                <w:szCs w:val="24"/>
+              </w:rPr>
+            </w:pPr>
+            <w:r>
+              <w:rPr>
+                <w:rFonts w:asciiTheme="majorHAnsi" w:hAnsiTheme="majorHAnsi" w:cstheme="majorHAnsi"/>
+                <w:sz w:val="24"/>
+                <w:szCs w:val="24"/>
+              </w:rPr>
+              <w:t>沒有</w:t>
+            </w:r>
+            <w:r>
+              <w:rPr>
+                <w:rFonts w:asciiTheme="majorHAnsi" w:hAnsiTheme="majorHAnsi" w:cstheme="majorHAnsi"/>
+                <w:sz w:val="24"/>
+                <w:szCs w:val="24"/>
+              </w:rPr>
+              <w:t>bias</w:t>
+            </w:r>
+          </w:p>
+        </w:tc>
+      </w:tr>
+      <w:tr>
+        <w:tc>
+          <w:tcPr>
+            <w:tcW w:w="948" w:type="dxa"/>
+          </w:tcPr>
+          <w:p>
+            <w:pPr>
+              <w:widowControl w:val="0"/>
+              <w:pBdr>
+                <w:top w:val="none" w:sz="0" w:space="0" w:color="auto"/>
+                <w:left w:val="none" w:sz="0" w:space="0" w:color="auto"/>
+                <w:bottom w:val="none" w:sz="0" w:space="0" w:color="auto"/>
+                <w:right w:val="none" w:sz="0" w:space="0" w:color="auto"/>
+                <w:between w:val="none" w:sz="0" w:space="0" w:color="auto"/>
+              </w:pBdr>
+              <w:spacing w:before="100" w:line="288" w:lineRule="auto"/>
+              <w:contextualSpacing/>
+              <w:rPr>
+                <w:rFonts w:asciiTheme="majorHAnsi" w:hAnsiTheme="majorHAnsi" w:cstheme="majorHAnsi"/>
+                <w:sz w:val="24"/>
+                <w:szCs w:val="24"/>
+              </w:rPr>
+            </w:pPr>
+            <w:r>
+              <w:rPr>
+                <w:rFonts w:asciiTheme="majorHAnsi" w:hAnsiTheme="majorHAnsi" w:cstheme="majorHAnsi"/>
+                <w:sz w:val="24"/>
+                <w:szCs w:val="24"/>
+              </w:rPr>
+              <w:t>RMSE</w:t>
+            </w:r>
+          </w:p>
+        </w:tc>
+        <w:tc>
+          <w:tcPr>
+            <w:tcW w:w="1771" w:type="dxa"/>
+          </w:tcPr>
+          <w:p>
+            <w:pPr>
+              <w:widowControl w:val="0"/>
+              <w:pBdr>
+                <w:top w:val="none" w:sz="0" w:space="0" w:color="auto"/>
+                <w:left w:val="none" w:sz="0" w:space="0" w:color="auto"/>
+                <w:bottom w:val="none" w:sz="0" w:space="0" w:color="auto"/>
+                <w:right w:val="none" w:sz="0" w:space="0" w:color="auto"/>
+                <w:between w:val="none" w:sz="0" w:space="0" w:color="auto"/>
+              </w:pBdr>
+              <w:spacing w:before="100" w:line="288" w:lineRule="auto"/>
+              <w:contextualSpacing/>
+              <w:rPr>
+                <w:rFonts w:asciiTheme="majorHAnsi" w:hAnsiTheme="majorHAnsi" w:cstheme="majorHAnsi"/>
+                <w:sz w:val="24"/>
+                <w:szCs w:val="24"/>
+              </w:rPr>
+            </w:pPr>
+            <w:r>
+              <w:rPr>
+                <w:rFonts w:asciiTheme="majorHAnsi" w:hAnsiTheme="majorHAnsi" w:cstheme="majorHAnsi"/>
+                <w:sz w:val="24"/>
+                <w:szCs w:val="24"/>
+              </w:rPr>
+              <w:t>0.85992</w:t>
+            </w:r>
+          </w:p>
+        </w:tc>
+        <w:tc>
+          <w:tcPr>
+            <w:tcW w:w="1772" w:type="dxa"/>
+          </w:tcPr>
+          <w:p>
+            <w:pPr>
+              <w:widowControl w:val="0"/>
+              <w:pBdr>
+                <w:top w:val="none" w:sz="0" w:space="0" w:color="auto"/>
+                <w:left w:val="none" w:sz="0" w:space="0" w:color="auto"/>
+                <w:bottom w:val="none" w:sz="0" w:space="0" w:color="auto"/>
+                <w:right w:val="none" w:sz="0" w:space="0" w:color="auto"/>
+                <w:between w:val="none" w:sz="0" w:space="0" w:color="auto"/>
+              </w:pBdr>
+              <w:spacing w:before="100" w:line="288" w:lineRule="auto"/>
+              <w:contextualSpacing/>
+              <w:rPr>
+                <w:rFonts w:asciiTheme="majorHAnsi" w:hAnsiTheme="majorHAnsi" w:cstheme="majorHAnsi"/>
+                <w:sz w:val="24"/>
+                <w:szCs w:val="24"/>
+              </w:rPr>
+            </w:pPr>
+            <w:r>
+              <w:rPr>
+                <w:rFonts w:asciiTheme="majorHAnsi" w:hAnsiTheme="majorHAnsi" w:cstheme="majorHAnsi"/>
+                <w:sz w:val="24"/>
+                <w:szCs w:val="24"/>
+              </w:rPr>
+              <w:t>0.8</w:t>
+            </w:r>
+            <w:r>
+              <w:rPr>
+                <w:rFonts w:asciiTheme="majorHAnsi" w:hAnsiTheme="majorHAnsi" w:cstheme="majorHAnsi"/>
+                <w:sz w:val="24"/>
+                <w:szCs w:val="24"/>
+              </w:rPr>
+              <w:t>7780</w:t>
+            </w:r>
+          </w:p>
+        </w:tc>
+      </w:tr>
+    </w:tbl>
+    <w:p>
+      <w:pPr>
+        <w:widowControl w:val="0"/>
+        <w:spacing w:before="100" w:line="288" w:lineRule="auto"/>
+        <w:ind w:left="720"/>
+        <w:contextualSpacing/>
+        <w:rPr>
+          <w:rFonts w:asciiTheme="majorHAnsi" w:hAnsiTheme="majorHAnsi" w:cstheme="majorHAnsi" w:hint="eastAsia"/>
+          <w:sz w:val="24"/>
+          <w:szCs w:val="24"/>
+        </w:rPr>
+      </w:pPr>
     </w:p>
     <w:p>
       <w:pPr>
@@ -341,14 +1838,14 @@
         <w:spacing w:before="100" w:line="288" w:lineRule="auto"/>
         <w:contextualSpacing/>
         <w:rPr>
-          <w:rFonts w:ascii="Times New Roman" w:eastAsia="Times New Roman" w:hAnsi="Times New Roman" w:cs="Times New Roman"/>
+          <w:rFonts w:asciiTheme="majorHAnsi" w:eastAsia="Times New Roman" w:hAnsiTheme="majorHAnsi" w:cstheme="majorHAnsi"/>
           <w:sz w:val="24"/>
           <w:szCs w:val="24"/>
         </w:rPr>
       </w:pPr>
       <w:r>
         <w:rPr>
-          <w:rFonts w:ascii="Gungsuh" w:eastAsia="Gungsuh" w:hAnsi="Gungsuh" w:cs="Gungsuh"/>
+          <w:rFonts w:asciiTheme="majorHAnsi" w:eastAsia="Gungsuh" w:hAnsiTheme="majorHAnsi" w:cstheme="majorHAnsi"/>
           <w:sz w:val="24"/>
           <w:szCs w:val="24"/>
         </w:rPr>
@@ -356,7 +1853,7 @@
       </w:r>
       <w:r>
         <w:rPr>
-          <w:rFonts w:ascii="Gungsuh" w:eastAsia="Gungsuh" w:hAnsi="Gungsuh" w:cs="Gungsuh"/>
+          <w:rFonts w:asciiTheme="majorHAnsi" w:eastAsia="新細明體" w:hAnsiTheme="majorHAnsi" w:cstheme="majorHAnsi"/>
           <w:sz w:val="24"/>
           <w:szCs w:val="24"/>
         </w:rPr>
@@ -364,7 +1861,7 @@
       </w:r>
       <w:r>
         <w:rPr>
-          <w:rFonts w:ascii="Gungsuh" w:eastAsia="Gungsuh" w:hAnsi="Gungsuh" w:cs="Gungsuh"/>
+          <w:rFonts w:asciiTheme="majorHAnsi" w:eastAsia="Gungsuh" w:hAnsiTheme="majorHAnsi" w:cstheme="majorHAnsi"/>
           <w:sz w:val="24"/>
           <w:szCs w:val="24"/>
         </w:rPr>
@@ -372,7 +1869,7 @@
       </w:r>
       <w:r>
         <w:rPr>
-          <w:rFonts w:ascii="Gungsuh" w:eastAsia="Gungsuh" w:hAnsi="Gungsuh" w:cs="Gungsuh"/>
+          <w:rFonts w:asciiTheme="majorHAnsi" w:eastAsia="新細明體" w:hAnsiTheme="majorHAnsi" w:cstheme="majorHAnsi"/>
           <w:sz w:val="24"/>
           <w:szCs w:val="24"/>
         </w:rPr>
@@ -380,7 +1877,7 @@
       </w:r>
       <w:r>
         <w:rPr>
-          <w:rFonts w:ascii="Gungsuh" w:eastAsia="Gungsuh" w:hAnsi="Gungsuh" w:cs="Gungsuh"/>
+          <w:rFonts w:asciiTheme="majorHAnsi" w:eastAsia="Gungsuh" w:hAnsiTheme="majorHAnsi" w:cstheme="majorHAnsi"/>
           <w:sz w:val="24"/>
           <w:szCs w:val="24"/>
         </w:rPr>
@@ -388,7 +1885,7 @@
       </w:r>
       <w:r>
         <w:rPr>
-          <w:rFonts w:ascii="Gungsuh" w:eastAsia="Gungsuh" w:hAnsi="Gungsuh" w:cs="Gungsuh"/>
+          <w:rFonts w:asciiTheme="majorHAnsi" w:eastAsia="新細明體" w:hAnsiTheme="majorHAnsi" w:cstheme="majorHAnsi"/>
           <w:sz w:val="24"/>
           <w:szCs w:val="24"/>
         </w:rPr>
@@ -396,7 +1893,7 @@
       </w:r>
       <w:r>
         <w:rPr>
-          <w:rFonts w:ascii="Gungsuh" w:eastAsia="Gungsuh" w:hAnsi="Gungsuh" w:cs="Gungsuh"/>
+          <w:rFonts w:asciiTheme="majorHAnsi" w:eastAsia="Gungsuh" w:hAnsiTheme="majorHAnsi" w:cstheme="majorHAnsi"/>
           <w:sz w:val="24"/>
           <w:szCs w:val="24"/>
         </w:rPr>
@@ -404,7 +1901,7 @@
       </w:r>
       <w:r>
         <w:rPr>
-          <w:rFonts w:ascii="Gungsuh" w:eastAsia="Gungsuh" w:hAnsi="Gungsuh" w:cs="Gungsuh"/>
+          <w:rFonts w:asciiTheme="majorHAnsi" w:eastAsia="新細明體" w:hAnsiTheme="majorHAnsi" w:cstheme="majorHAnsi"/>
           <w:sz w:val="24"/>
           <w:szCs w:val="24"/>
         </w:rPr>
@@ -412,7 +1909,7 @@
       </w:r>
       <w:r>
         <w:rPr>
-          <w:rFonts w:ascii="Gungsuh" w:eastAsia="Gungsuh" w:hAnsi="Gungsuh" w:cs="Gungsuh"/>
+          <w:rFonts w:asciiTheme="majorHAnsi" w:eastAsia="Gungsuh" w:hAnsiTheme="majorHAnsi" w:cstheme="majorHAnsi"/>
           <w:sz w:val="24"/>
           <w:szCs w:val="24"/>
         </w:rPr>
@@ -420,7 +1917,7 @@
       </w:r>
       <w:r>
         <w:rPr>
-          <w:rFonts w:ascii="Gungsuh" w:eastAsia="Gungsuh" w:hAnsi="Gungsuh" w:cs="Gungsuh"/>
+          <w:rFonts w:asciiTheme="majorHAnsi" w:eastAsia="新細明體" w:hAnsiTheme="majorHAnsi" w:cstheme="majorHAnsi"/>
           <w:sz w:val="24"/>
           <w:szCs w:val="24"/>
         </w:rPr>
@@ -428,7 +1925,7 @@
       </w:r>
       <w:r>
         <w:rPr>
-          <w:rFonts w:ascii="Gungsuh" w:eastAsia="Gungsuh" w:hAnsi="Gungsuh" w:cs="Gungsuh"/>
+          <w:rFonts w:asciiTheme="majorHAnsi" w:eastAsia="Gungsuh" w:hAnsiTheme="majorHAnsi" w:cstheme="majorHAnsi"/>
           <w:sz w:val="24"/>
           <w:szCs w:val="24"/>
         </w:rPr>
@@ -436,7 +1933,7 @@
       </w:r>
       <w:r>
         <w:rPr>
-          <w:rFonts w:ascii="Gungsuh" w:eastAsia="Gungsuh" w:hAnsi="Gungsuh" w:cs="Gungsuh"/>
+          <w:rFonts w:asciiTheme="majorHAnsi" w:eastAsia="新細明體" w:hAnsiTheme="majorHAnsi" w:cstheme="majorHAnsi"/>
           <w:sz w:val="24"/>
           <w:szCs w:val="24"/>
         </w:rPr>
@@ -444,7 +1941,7 @@
       </w:r>
       <w:r>
         <w:rPr>
-          <w:rFonts w:ascii="Gungsuh" w:eastAsia="Gungsuh" w:hAnsi="Gungsuh" w:cs="Gungsuh"/>
+          <w:rFonts w:asciiTheme="majorHAnsi" w:eastAsia="Gungsuh" w:hAnsiTheme="majorHAnsi" w:cstheme="majorHAnsi"/>
           <w:sz w:val="24"/>
           <w:szCs w:val="24"/>
         </w:rPr>
@@ -453,7 +1950,7 @@
       </w:r>
       <w:r>
         <w:rPr>
-          <w:rFonts w:ascii="Gungsuh" w:eastAsia="Gungsuh" w:hAnsi="Gungsuh" w:cs="Gungsuh"/>
+          <w:rFonts w:asciiTheme="majorHAnsi" w:eastAsia="Gungsuh" w:hAnsiTheme="majorHAnsi" w:cstheme="majorHAnsi"/>
           <w:sz w:val="24"/>
           <w:szCs w:val="24"/>
         </w:rPr>
@@ -470,14 +1967,14 @@
         <w:spacing w:before="100" w:line="288" w:lineRule="auto"/>
         <w:contextualSpacing/>
         <w:rPr>
-          <w:rFonts w:ascii="Times New Roman" w:eastAsia="Times New Roman" w:hAnsi="Times New Roman" w:cs="Times New Roman"/>
+          <w:rFonts w:asciiTheme="majorHAnsi" w:eastAsia="Times New Roman" w:hAnsiTheme="majorHAnsi" w:cstheme="majorHAnsi"/>
           <w:sz w:val="24"/>
           <w:szCs w:val="24"/>
         </w:rPr>
       </w:pPr>
       <w:r>
         <w:rPr>
-          <w:rFonts w:ascii="Gungsuh" w:eastAsia="Gungsuh" w:hAnsi="Gungsuh" w:cs="Gungsuh"/>
+          <w:rFonts w:asciiTheme="majorHAnsi" w:eastAsia="Gungsuh" w:hAnsiTheme="majorHAnsi" w:cstheme="majorHAnsi"/>
           <w:sz w:val="24"/>
           <w:szCs w:val="24"/>
         </w:rPr>
@@ -485,7 +1982,7 @@
       </w:r>
       <w:r>
         <w:rPr>
-          <w:rFonts w:ascii="Gungsuh" w:eastAsia="Gungsuh" w:hAnsi="Gungsuh" w:cs="Gungsuh"/>
+          <w:rFonts w:asciiTheme="majorHAnsi" w:eastAsia="新細明體" w:hAnsiTheme="majorHAnsi" w:cstheme="majorHAnsi"/>
           <w:sz w:val="24"/>
           <w:szCs w:val="24"/>
         </w:rPr>
@@ -493,7 +1990,7 @@
       </w:r>
       <w:r>
         <w:rPr>
-          <w:rFonts w:ascii="Gungsuh" w:eastAsia="Gungsuh" w:hAnsi="Gungsuh" w:cs="Gungsuh"/>
+          <w:rFonts w:asciiTheme="majorHAnsi" w:eastAsia="Gungsuh" w:hAnsiTheme="majorHAnsi" w:cstheme="majorHAnsi"/>
           <w:sz w:val="24"/>
           <w:szCs w:val="24"/>
         </w:rPr>
@@ -501,7 +1998,7 @@
       </w:r>
       <w:r>
         <w:rPr>
-          <w:rFonts w:ascii="Gungsuh" w:eastAsia="Gungsuh" w:hAnsi="Gungsuh" w:cs="Gungsuh"/>
+          <w:rFonts w:asciiTheme="majorHAnsi" w:eastAsia="新細明體" w:hAnsiTheme="majorHAnsi" w:cstheme="majorHAnsi"/>
           <w:sz w:val="24"/>
           <w:szCs w:val="24"/>
         </w:rPr>
@@ -509,7 +2006,7 @@
       </w:r>
       <w:r>
         <w:rPr>
-          <w:rFonts w:ascii="Gungsuh" w:eastAsia="Gungsuh" w:hAnsi="Gungsuh" w:cs="Gungsuh"/>
+          <w:rFonts w:asciiTheme="majorHAnsi" w:eastAsia="Gungsuh" w:hAnsiTheme="majorHAnsi" w:cstheme="majorHAnsi"/>
           <w:sz w:val="24"/>
           <w:szCs w:val="24"/>
         </w:rPr>
@@ -517,7 +2014,7 @@
       </w:r>
       <w:r>
         <w:rPr>
-          <w:rFonts w:ascii="Gungsuh" w:eastAsia="Gungsuh" w:hAnsi="Gungsuh" w:cs="Gungsuh"/>
+          <w:rFonts w:asciiTheme="majorHAnsi" w:eastAsia="新細明體" w:hAnsiTheme="majorHAnsi" w:cstheme="majorHAnsi"/>
           <w:sz w:val="24"/>
           <w:szCs w:val="24"/>
         </w:rPr>
@@ -526,7 +2023,7 @@
       <w:proofErr w:type="spellStart"/>
       <w:r>
         <w:rPr>
-          <w:rFonts w:ascii="Gungsuh" w:eastAsia="Gungsuh" w:hAnsi="Gungsuh" w:cs="Gungsuh"/>
+          <w:rFonts w:asciiTheme="majorHAnsi" w:eastAsia="Gungsuh" w:hAnsiTheme="majorHAnsi" w:cstheme="majorHAnsi"/>
           <w:sz w:val="24"/>
           <w:szCs w:val="24"/>
         </w:rPr>
@@ -536,7 +2033,7 @@
       <w:proofErr w:type="gramStart"/>
       <w:r>
         <w:rPr>
-          <w:rFonts w:ascii="Gungsuh" w:eastAsia="Gungsuh" w:hAnsi="Gungsuh" w:cs="Gungsuh"/>
+          <w:rFonts w:asciiTheme="majorHAnsi" w:eastAsia="新細明體" w:hAnsiTheme="majorHAnsi" w:cstheme="majorHAnsi"/>
           <w:sz w:val="24"/>
           <w:szCs w:val="24"/>
         </w:rPr>
@@ -545,7 +2042,7 @@
       <w:proofErr w:type="gramEnd"/>
       <w:r>
         <w:rPr>
-          <w:rFonts w:ascii="Gungsuh" w:eastAsia="Gungsuh" w:hAnsi="Gungsuh" w:cs="Gungsuh"/>
+          <w:rFonts w:asciiTheme="majorHAnsi" w:eastAsia="新細明體" w:hAnsiTheme="majorHAnsi" w:cstheme="majorHAnsi"/>
           <w:sz w:val="24"/>
           <w:szCs w:val="24"/>
         </w:rPr>
@@ -553,7 +2050,7 @@
       </w:r>
       <w:r>
         <w:rPr>
-          <w:rFonts w:ascii="Gungsuh" w:eastAsia="Gungsuh" w:hAnsi="Gungsuh" w:cs="Gungsuh"/>
+          <w:rFonts w:asciiTheme="majorHAnsi" w:eastAsia="Gungsuh" w:hAnsiTheme="majorHAnsi" w:cstheme="majorHAnsi"/>
           <w:sz w:val="24"/>
           <w:szCs w:val="24"/>
         </w:rPr>
@@ -561,7 +2058,7 @@
       </w:r>
       <w:r>
         <w:rPr>
-          <w:rFonts w:ascii="Gungsuh" w:eastAsia="Gungsuh" w:hAnsi="Gungsuh" w:cs="Gungsuh"/>
+          <w:rFonts w:asciiTheme="majorHAnsi" w:eastAsia="Gungsuh" w:hAnsiTheme="majorHAnsi" w:cstheme="majorHAnsi"/>
           <w:sz w:val="24"/>
           <w:szCs w:val="24"/>
         </w:rPr>
@@ -569,7 +2066,7 @@
       </w:r>
       <w:r>
         <w:rPr>
-          <w:rFonts w:ascii="Gungsuh" w:eastAsia="Gungsuh" w:hAnsi="Gungsuh" w:cs="Gungsuh"/>
+          <w:rFonts w:asciiTheme="majorHAnsi" w:eastAsia="新細明體" w:hAnsiTheme="majorHAnsi" w:cstheme="majorHAnsi"/>
           <w:sz w:val="24"/>
           <w:szCs w:val="24"/>
         </w:rPr>
@@ -577,7 +2074,7 @@
       </w:r>
       <w:r>
         <w:rPr>
-          <w:rFonts w:ascii="Gungsuh" w:eastAsia="Gungsuh" w:hAnsi="Gungsuh" w:cs="Gungsuh"/>
+          <w:rFonts w:asciiTheme="majorHAnsi" w:eastAsia="Gungsuh" w:hAnsiTheme="majorHAnsi" w:cstheme="majorHAnsi"/>
           <w:sz w:val="24"/>
           <w:szCs w:val="24"/>
         </w:rPr>
@@ -585,7 +2082,7 @@
       </w:r>
       <w:r>
         <w:rPr>
-          <w:rFonts w:ascii="Gungsuh" w:eastAsia="Gungsuh" w:hAnsi="Gungsuh" w:cs="Gungsuh"/>
+          <w:rFonts w:asciiTheme="majorHAnsi" w:eastAsia="新細明體" w:hAnsiTheme="majorHAnsi" w:cstheme="majorHAnsi"/>
           <w:sz w:val="24"/>
           <w:szCs w:val="24"/>
         </w:rPr>
@@ -593,7 +2090,7 @@
       </w:r>
       <w:r>
         <w:rPr>
-          <w:rFonts w:ascii="Gungsuh" w:eastAsia="Gungsuh" w:hAnsi="Gungsuh" w:cs="Gungsuh"/>
+          <w:rFonts w:asciiTheme="majorHAnsi" w:eastAsia="Gungsuh" w:hAnsiTheme="majorHAnsi" w:cstheme="majorHAnsi"/>
           <w:sz w:val="24"/>
           <w:szCs w:val="24"/>
         </w:rPr>
@@ -602,7 +2099,7 @@
       </w:r>
       <w:r>
         <w:rPr>
-          <w:rFonts w:ascii="Gungsuh" w:eastAsia="Gungsuh" w:hAnsi="Gungsuh" w:cs="Gungsuh"/>
+          <w:rFonts w:asciiTheme="majorHAnsi" w:eastAsia="Gungsuh" w:hAnsiTheme="majorHAnsi" w:cstheme="majorHAnsi"/>
           <w:sz w:val="24"/>
           <w:szCs w:val="24"/>
         </w:rPr>
@@ -619,14 +2116,14 @@
         <w:spacing w:before="100" w:line="288" w:lineRule="auto"/>
         <w:contextualSpacing/>
         <w:rPr>
-          <w:rFonts w:ascii="Times New Roman" w:eastAsia="Times New Roman" w:hAnsi="Times New Roman" w:cs="Times New Roman"/>
+          <w:rFonts w:asciiTheme="majorHAnsi" w:eastAsia="Times New Roman" w:hAnsiTheme="majorHAnsi" w:cstheme="majorHAnsi"/>
           <w:sz w:val="24"/>
           <w:szCs w:val="24"/>
         </w:rPr>
       </w:pPr>
       <w:r>
         <w:rPr>
-          <w:rFonts w:ascii="Gungsuh" w:eastAsia="Gungsuh" w:hAnsi="Gungsuh" w:cs="Gungsuh"/>
+          <w:rFonts w:asciiTheme="majorHAnsi" w:eastAsia="Gungsuh" w:hAnsiTheme="majorHAnsi" w:cstheme="majorHAnsi"/>
           <w:sz w:val="24"/>
           <w:szCs w:val="24"/>
         </w:rPr>
@@ -634,7 +2131,7 @@
       </w:r>
       <w:r>
         <w:rPr>
-          <w:rFonts w:ascii="Gungsuh" w:eastAsia="Gungsuh" w:hAnsi="Gungsuh" w:cs="Gungsuh"/>
+          <w:rFonts w:asciiTheme="majorHAnsi" w:eastAsia="新細明體" w:hAnsiTheme="majorHAnsi" w:cstheme="majorHAnsi"/>
           <w:sz w:val="24"/>
           <w:szCs w:val="24"/>
         </w:rPr>
@@ -642,7 +2139,7 @@
       </w:r>
       <w:r>
         <w:rPr>
-          <w:rFonts w:ascii="Gungsuh" w:eastAsia="Gungsuh" w:hAnsi="Gungsuh" w:cs="Gungsuh"/>
+          <w:rFonts w:asciiTheme="majorHAnsi" w:eastAsia="Gungsuh" w:hAnsiTheme="majorHAnsi" w:cstheme="majorHAnsi"/>
           <w:sz w:val="24"/>
           <w:szCs w:val="24"/>
         </w:rPr>
@@ -650,7 +2147,7 @@
       </w:r>
       <w:r>
         <w:rPr>
-          <w:rFonts w:ascii="Gungsuh" w:eastAsia="Gungsuh" w:hAnsi="Gungsuh" w:cs="Gungsuh"/>
+          <w:rFonts w:asciiTheme="majorHAnsi" w:eastAsia="新細明體" w:hAnsiTheme="majorHAnsi" w:cstheme="majorHAnsi"/>
           <w:sz w:val="24"/>
           <w:szCs w:val="24"/>
         </w:rPr>
@@ -658,7 +2155,7 @@
       </w:r>
       <w:r>
         <w:rPr>
-          <w:rFonts w:ascii="Gungsuh" w:eastAsia="Gungsuh" w:hAnsi="Gungsuh" w:cs="Gungsuh"/>
+          <w:rFonts w:asciiTheme="majorHAnsi" w:eastAsia="Gungsuh" w:hAnsiTheme="majorHAnsi" w:cstheme="majorHAnsi"/>
           <w:sz w:val="24"/>
           <w:szCs w:val="24"/>
         </w:rPr>
@@ -666,7 +2163,7 @@
       </w:r>
       <w:r>
         <w:rPr>
-          <w:rFonts w:ascii="Gungsuh" w:eastAsia="Gungsuh" w:hAnsi="Gungsuh" w:cs="Gungsuh"/>
+          <w:rFonts w:asciiTheme="majorHAnsi" w:eastAsia="新細明體" w:hAnsiTheme="majorHAnsi" w:cstheme="majorHAnsi"/>
           <w:sz w:val="24"/>
           <w:szCs w:val="24"/>
         </w:rPr>
@@ -674,7 +2171,7 @@
       </w:r>
       <w:r>
         <w:rPr>
-          <w:rFonts w:ascii="Gungsuh" w:eastAsia="Gungsuh" w:hAnsi="Gungsuh" w:cs="Gungsuh"/>
+          <w:rFonts w:asciiTheme="majorHAnsi" w:eastAsia="Gungsuh" w:hAnsiTheme="majorHAnsi" w:cstheme="majorHAnsi"/>
           <w:sz w:val="24"/>
           <w:szCs w:val="24"/>
         </w:rPr>
@@ -1373,6 +2870,25 @@
       <w:szCs w:val="30"/>
     </w:rPr>
   </w:style>
+  <w:style w:type="table" w:styleId="a5">
+    <w:name w:val="Table Grid"/>
+    <w:basedOn w:val="a1"/>
+    <w:uiPriority w:val="39"/>
+    <w:rsid w:val="001D607B"/>
+    <w:pPr>
+      <w:spacing w:line="240" w:lineRule="auto"/>
+    </w:pPr>
+    <w:tblPr>
+      <w:tblBorders>
+        <w:top w:val="single" w:sz="4" w:space="0" w:color="auto"/>
+        <w:left w:val="single" w:sz="4" w:space="0" w:color="auto"/>
+        <w:bottom w:val="single" w:sz="4" w:space="0" w:color="auto"/>
+        <w:right w:val="single" w:sz="4" w:space="0" w:color="auto"/>
+        <w:insideH w:val="single" w:sz="4" w:space="0" w:color="auto"/>
+        <w:insideV w:val="single" w:sz="4" w:space="0" w:color="auto"/>
+      </w:tblBorders>
+    </w:tblPr>
+  </w:style>
 </w:styles>
 </file>
 

</xml_diff>